<commit_message>
Finish Ch 3 in R for Data Science
</commit_message>
<xml_diff>
--- a/R/R4DS/RforDataScienceCH1-CH3.docx
+++ b/R/R4DS/RforDataScienceCH1-CH3.docx
@@ -1,6 +1,6 @@
 
 <file path=word/document.xml><?xml version="1.0" encoding="utf-8"?>
-<w:document xmlns:wpc="http://schemas.microsoft.com/office/word/2010/wordprocessingCanvas" xmlns:cx="http://schemas.microsoft.com/office/drawing/2014/chartex" xmlns:cx1="http://schemas.microsoft.com/office/drawing/2015/9/8/chartex" xmlns:cx2="http://schemas.microsoft.com/office/drawing/2015/10/21/chartex" xmlns:cx3="http://schemas.microsoft.com/office/drawing/2016/5/9/chartex" xmlns:cx4="http://schemas.microsoft.com/office/drawing/2016/5/10/chartex" xmlns:cx5="http://schemas.microsoft.com/office/drawing/2016/5/11/chartex" xmlns:cx6="http://schemas.microsoft.com/office/drawing/2016/5/12/chartex" xmlns:cx7="http://schemas.microsoft.com/office/drawing/2016/5/13/chartex" xmlns:cx8="http://schemas.microsoft.com/office/drawing/2016/5/14/chartex" xmlns:mc="http://schemas.openxmlformats.org/markup-compatibility/2006" xmlns:aink="http://schemas.microsoft.com/office/drawing/2016/ink" xmlns:am3d="http://schemas.microsoft.com/office/drawing/2017/model3d" xmlns:o="urn:schemas-microsoft-com:office:office" xmlns:r="http://schemas.openxmlformats.org/officeDocument/2006/relationships" xmlns:m="http://schemas.openxmlformats.org/officeDocument/2006/math" xmlns:v="urn:schemas-microsoft-com:vml" xmlns:wp14="http://schemas.microsoft.com/office/word/2010/wordprocessingDrawing" xmlns:wp="http://schemas.openxmlformats.org/drawingml/2006/wordprocessingDrawing" xmlns:w10="urn:schemas-microsoft-com:office:word" xmlns:w="http://schemas.openxmlformats.org/wordprocessingml/2006/main" xmlns:w14="http://schemas.microsoft.com/office/word/2010/wordml" xmlns:w15="http://schemas.microsoft.com/office/word/2012/wordml" xmlns:w16cid="http://schemas.microsoft.com/office/word/2016/wordml/cid" xmlns:w16se="http://schemas.microsoft.com/office/word/2015/wordml/symex" xmlns:wpg="http://schemas.microsoft.com/office/word/2010/wordprocessingGroup" xmlns:wpi="http://schemas.microsoft.com/office/word/2010/wordprocessingInk" xmlns:wne="http://schemas.microsoft.com/office/word/2006/wordml" xmlns:wps="http://schemas.microsoft.com/office/word/2010/wordprocessingShape" mc:Ignorable="w14 w15 w16se w16cid wp14">
+<w:document xmlns:wpc="http://schemas.microsoft.com/office/word/2010/wordprocessingCanvas" xmlns:mc="http://schemas.openxmlformats.org/markup-compatibility/2006" xmlns:o="urn:schemas-microsoft-com:office:office" xmlns:r="http://schemas.openxmlformats.org/officeDocument/2006/relationships" xmlns:m="http://schemas.openxmlformats.org/officeDocument/2006/math" xmlns:v="urn:schemas-microsoft-com:vml" xmlns:wp14="http://schemas.microsoft.com/office/word/2010/wordprocessingDrawing" xmlns:wp="http://schemas.openxmlformats.org/drawingml/2006/wordprocessingDrawing" xmlns:w10="urn:schemas-microsoft-com:office:word" xmlns:w="http://schemas.openxmlformats.org/wordprocessingml/2006/main" xmlns:w14="http://schemas.microsoft.com/office/word/2010/wordml" xmlns:w15="http://schemas.microsoft.com/office/word/2012/wordml" xmlns:wpg="http://schemas.microsoft.com/office/word/2010/wordprocessingGroup" xmlns:wpi="http://schemas.microsoft.com/office/word/2010/wordprocessingInk" xmlns:wne="http://schemas.microsoft.com/office/word/2006/wordml" xmlns:wps="http://schemas.microsoft.com/office/word/2010/wordprocessingShape" mc:Ignorable="w14 w15 wp14">
   <w:body>
     <w:p>
       <w:pPr>
@@ -51,7 +51,15 @@
         <w:t>tidy</w:t>
       </w:r>
       <w:r>
-        <w:t xml:space="preserve"> (consistent structure/form that matches semantics of the dataset w/ the way its stored) </w:t>
+        <w:t xml:space="preserve"> (consistent structure/form that matches semantics of the dataset w/ the way </w:t>
+      </w:r>
+      <w:proofErr w:type="gramStart"/>
+      <w:r>
+        <w:t>its</w:t>
+      </w:r>
+      <w:proofErr w:type="gramEnd"/>
+      <w:r>
+        <w:t xml:space="preserve"> stored) </w:t>
       </w:r>
       <w:r>
         <w:sym w:font="Wingdings" w:char="F0E8"/>
@@ -160,7 +168,15 @@
         <w:t>Models</w:t>
       </w:r>
       <w:r>
-        <w:t xml:space="preserve"> = complementary tools to visualisation. </w:t>
+        <w:t xml:space="preserve"> = complementary tools to </w:t>
+      </w:r>
+      <w:proofErr w:type="spellStart"/>
+      <w:r>
+        <w:t>visualisation</w:t>
+      </w:r>
+      <w:proofErr w:type="spellEnd"/>
+      <w:r>
+        <w:t xml:space="preserve">. </w:t>
       </w:r>
     </w:p>
     <w:p>
@@ -237,8 +253,13 @@
       <w:r>
         <w:t xml:space="preserve">+ </w:t>
       </w:r>
-      <w:r>
-        <w:t xml:space="preserve">visualisation have led you to understand data unless you can also </w:t>
+      <w:proofErr w:type="spellStart"/>
+      <w:r>
+        <w:t>visualisation</w:t>
+      </w:r>
+      <w:proofErr w:type="spellEnd"/>
+      <w:r>
+        <w:t xml:space="preserve"> have led you to understand data unless you can also </w:t>
       </w:r>
       <w:r>
         <w:rPr>
@@ -273,12 +294,14 @@
       <w:r>
         <w:t xml:space="preserve">larger data (10-100 Gb), learn more about </w:t>
       </w:r>
+      <w:proofErr w:type="spellStart"/>
       <w:r>
         <w:rPr>
           <w:b/>
         </w:rPr>
         <w:t>data.table</w:t>
       </w:r>
+      <w:proofErr w:type="spellEnd"/>
     </w:p>
     <w:p>
       <w:pPr>
@@ -289,8 +312,13 @@
         </w:tabs>
         <w:ind w:left="720"/>
       </w:pPr>
-      <w:r>
-        <w:t xml:space="preserve">it has a very concise interface which makes it harder to learn since it offers fewer linguistic cues. </w:t>
+      <w:proofErr w:type="gramStart"/>
+      <w:r>
+        <w:t>it</w:t>
+      </w:r>
+      <w:proofErr w:type="gramEnd"/>
+      <w:r>
+        <w:t xml:space="preserve"> has a very concise interface which makes it harder to learn since it offers fewer linguistic cues. </w:t>
       </w:r>
     </w:p>
     <w:p>
@@ -495,30 +523,36 @@
       <w:r>
         <w:t xml:space="preserve">Once you’ve figured out how to answer a question for a single subset using tools in this book, you learn new tools like </w:t>
       </w:r>
+      <w:proofErr w:type="spellStart"/>
       <w:r>
         <w:rPr>
           <w:b/>
         </w:rPr>
         <w:t>sparklyr</w:t>
       </w:r>
+      <w:proofErr w:type="spellEnd"/>
       <w:r>
         <w:t xml:space="preserve">, </w:t>
       </w:r>
+      <w:proofErr w:type="spellStart"/>
       <w:r>
         <w:rPr>
           <w:b/>
         </w:rPr>
         <w:t>rhipe</w:t>
       </w:r>
+      <w:proofErr w:type="spellEnd"/>
       <w:r>
         <w:t xml:space="preserve">, + </w:t>
       </w:r>
+      <w:proofErr w:type="spellStart"/>
       <w:r>
         <w:rPr>
           <w:b/>
         </w:rPr>
         <w:t>ddr</w:t>
       </w:r>
+      <w:proofErr w:type="spellEnd"/>
       <w:r>
         <w:t xml:space="preserve"> to solve it for the full dataset.</w:t>
       </w:r>
@@ -603,7 +637,15 @@
         <w:t xml:space="preserve"> </w:t>
       </w:r>
       <w:r>
-        <w:t xml:space="preserve">look deeply at data + in combination w/ subject knowledge, generate interesting hypotheses to help explain why data behaves the way it does. </w:t>
+        <w:t xml:space="preserve">look deeply at data + in </w:t>
+      </w:r>
+      <w:proofErr w:type="gramStart"/>
+      <w:r>
+        <w:t>combination</w:t>
+      </w:r>
+      <w:proofErr w:type="gramEnd"/>
+      <w:r>
+        <w:t xml:space="preserve"> w/ subject knowledge, generate interesting hypotheses to help explain why data behaves the way it does. </w:t>
       </w:r>
     </w:p>
     <w:p>
@@ -616,7 +658,15 @@
         <w:ind w:left="720"/>
       </w:pPr>
       <w:r>
-        <w:t>Evaluate hypotheses informally, using your scepticism to challenge the data in multiple ways.</w:t>
+        <w:t xml:space="preserve">Evaluate hypotheses informally, using your </w:t>
+      </w:r>
+      <w:proofErr w:type="spellStart"/>
+      <w:r>
+        <w:t>scepticism</w:t>
+      </w:r>
+      <w:proofErr w:type="spellEnd"/>
+      <w:r>
+        <w:t xml:space="preserve"> to challenge the data in multiple ways.</w:t>
       </w:r>
     </w:p>
     <w:p>
@@ -660,8 +710,13 @@
         </w:tabs>
         <w:ind w:left="1080"/>
       </w:pPr>
-      <w:r>
-        <w:t>often requires considerable statistical sophistication.</w:t>
+      <w:proofErr w:type="gramStart"/>
+      <w:r>
+        <w:t>often</w:t>
+      </w:r>
+      <w:proofErr w:type="gramEnd"/>
+      <w:r>
+        <w:t xml:space="preserve"> requires considerable statistical sophistication.</w:t>
       </w:r>
     </w:p>
     <w:p>
@@ -723,15 +778,31 @@
         <w:pStyle w:val="ListBullet"/>
       </w:pPr>
       <w:r>
-        <w:t>Common to think about modelling as a tool for hypothesis confirmation + visualisation as a tool for hypothesis generation = a false dichotomy</w:t>
-      </w:r>
-    </w:p>
-    <w:p>
-      <w:pPr>
-        <w:pStyle w:val="ListBullet"/>
-      </w:pPr>
-      <w:r>
-        <w:t xml:space="preserve">Models are often used for exploration, + w/ a little care you can use visualisation for confirmation. </w:t>
+        <w:t xml:space="preserve">Common to think about modelling as a tool for hypothesis confirmation + </w:t>
+      </w:r>
+      <w:proofErr w:type="spellStart"/>
+      <w:r>
+        <w:t>visualisation</w:t>
+      </w:r>
+      <w:proofErr w:type="spellEnd"/>
+      <w:r>
+        <w:t xml:space="preserve"> as a tool for hypothesis generation = a false dichotomy</w:t>
+      </w:r>
+    </w:p>
+    <w:p>
+      <w:pPr>
+        <w:pStyle w:val="ListBullet"/>
+      </w:pPr>
+      <w:r>
+        <w:t xml:space="preserve">Models are often used for exploration, + w/ a little care you can use </w:t>
+      </w:r>
+      <w:proofErr w:type="spellStart"/>
+      <w:r>
+        <w:t>visualisation</w:t>
+      </w:r>
+      <w:proofErr w:type="spellEnd"/>
+      <w:r>
+        <w:t xml:space="preserve"> for confirmation. </w:t>
       </w:r>
     </w:p>
     <w:p>
@@ -776,11 +847,56 @@
       <w:pPr>
         <w:pStyle w:val="ListBullet"/>
       </w:pPr>
-      <w:r>
-        <w:t xml:space="preserve">tidyverse core = </w:t>
-      </w:r>
-      <w:r>
-        <w:t> ggplot2, tibble, tidyr, readr, purrr, dplyr </w:t>
+      <w:proofErr w:type="spellStart"/>
+      <w:r>
+        <w:t>tidyverse</w:t>
+      </w:r>
+      <w:proofErr w:type="spellEnd"/>
+      <w:r>
+        <w:t xml:space="preserve"> core = </w:t>
+      </w:r>
+      <w:r>
+        <w:t xml:space="preserve"> ggplot2, </w:t>
+      </w:r>
+      <w:proofErr w:type="spellStart"/>
+      <w:r>
+        <w:t>tibble</w:t>
+      </w:r>
+      <w:proofErr w:type="spellEnd"/>
+      <w:r>
+        <w:t xml:space="preserve">, </w:t>
+      </w:r>
+      <w:proofErr w:type="spellStart"/>
+      <w:r>
+        <w:t>tidyr</w:t>
+      </w:r>
+      <w:proofErr w:type="spellEnd"/>
+      <w:r>
+        <w:t xml:space="preserve">, </w:t>
+      </w:r>
+      <w:proofErr w:type="spellStart"/>
+      <w:r>
+        <w:t>readr</w:t>
+      </w:r>
+      <w:proofErr w:type="spellEnd"/>
+      <w:r>
+        <w:t xml:space="preserve">, </w:t>
+      </w:r>
+      <w:proofErr w:type="spellStart"/>
+      <w:r>
+        <w:t>purrr</w:t>
+      </w:r>
+      <w:proofErr w:type="spellEnd"/>
+      <w:r>
+        <w:t xml:space="preserve">, </w:t>
+      </w:r>
+      <w:proofErr w:type="spellStart"/>
+      <w:r>
+        <w:t>dplyr</w:t>
+      </w:r>
+      <w:proofErr w:type="spellEnd"/>
+      <w:r>
+        <w:t> </w:t>
       </w:r>
       <w:r>
         <w:t xml:space="preserve">(updates </w:t>
@@ -795,7 +911,21 @@
         <w:rPr>
           <w:b/>
         </w:rPr>
-        <w:t xml:space="preserve"> tidyverse_update()</w:t>
+        <w:t xml:space="preserve"> </w:t>
+      </w:r>
+      <w:proofErr w:type="spellStart"/>
+      <w:r>
+        <w:rPr>
+          <w:b/>
+        </w:rPr>
+        <w:t>tidyverse_update</w:t>
+      </w:r>
+      <w:proofErr w:type="spellEnd"/>
+      <w:r>
+        <w:rPr>
+          <w:b/>
+        </w:rPr>
+        <w:t>()</w:t>
       </w:r>
       <w:r>
         <w:t>)</w:t>
@@ -806,7 +936,15 @@
         <w:pStyle w:val="ListBullet"/>
       </w:pPr>
       <w:r>
-        <w:t>3 things you to include to make examples reproducible: required packages, data, code.</w:t>
+        <w:t xml:space="preserve">3 things you to include to make examples reproducible: required packages, data, </w:t>
+      </w:r>
+      <w:proofErr w:type="gramStart"/>
+      <w:r>
+        <w:t>code</w:t>
+      </w:r>
+      <w:proofErr w:type="gramEnd"/>
+      <w:r>
+        <w:t>.</w:t>
       </w:r>
     </w:p>
     <w:p>
@@ -874,11 +1012,27 @@
       <w:r>
         <w:t xml:space="preserve"> in a question is to use </w:t>
       </w:r>
-      <w:r>
-        <w:rPr>
-          <w:b/>
-        </w:rPr>
-        <w:t>dput()</w:t>
+      <w:proofErr w:type="spellStart"/>
+      <w:proofErr w:type="gramStart"/>
+      <w:r>
+        <w:rPr>
+          <w:b/>
+        </w:rPr>
+        <w:t>dput</w:t>
+      </w:r>
+      <w:proofErr w:type="spellEnd"/>
+      <w:r>
+        <w:rPr>
+          <w:b/>
+        </w:rPr>
+        <w:t>(</w:t>
+      </w:r>
+      <w:proofErr w:type="gramEnd"/>
+      <w:r>
+        <w:rPr>
+          <w:b/>
+        </w:rPr>
+        <w:t>)</w:t>
       </w:r>
       <w:r>
         <w:t xml:space="preserve"> to generate R code to recreate it. </w:t>
@@ -894,7 +1048,15 @@
         <w:ind w:left="1080"/>
       </w:pPr>
       <w:r>
-        <w:t>Ex: Recreate mtcars dataset in R, I’d perform the following steps:</w:t>
+        <w:t xml:space="preserve">Ex: Recreate </w:t>
+      </w:r>
+      <w:proofErr w:type="spellStart"/>
+      <w:r>
+        <w:t>mtcars</w:t>
+      </w:r>
+      <w:proofErr w:type="spellEnd"/>
+      <w:r>
+        <w:t xml:space="preserve"> dataset in R, I’d perform the following steps:</w:t>
       </w:r>
     </w:p>
     <w:p>
@@ -906,8 +1068,23 @@
         </w:tabs>
         <w:ind w:left="1440"/>
       </w:pPr>
-      <w:r>
-        <w:t xml:space="preserve">dput(mtcars) in R </w:t>
+      <w:proofErr w:type="spellStart"/>
+      <w:proofErr w:type="gramStart"/>
+      <w:r>
+        <w:t>dput</w:t>
+      </w:r>
+      <w:proofErr w:type="spellEnd"/>
+      <w:r>
+        <w:t>(</w:t>
+      </w:r>
+      <w:proofErr w:type="spellStart"/>
+      <w:proofErr w:type="gramEnd"/>
+      <w:r>
+        <w:t>mtcars</w:t>
+      </w:r>
+      <w:proofErr w:type="spellEnd"/>
+      <w:r>
+        <w:t xml:space="preserve">) in R </w:t>
       </w:r>
       <w:r>
         <w:sym w:font="Wingdings" w:char="F0E8"/>
@@ -919,7 +1096,15 @@
         <w:sym w:font="Wingdings" w:char="F0E8"/>
       </w:r>
       <w:r>
-        <w:t xml:space="preserve"> type “mtcars &lt;-“ + then paste.</w:t>
+        <w:t xml:space="preserve"> type “</w:t>
+      </w:r>
+      <w:proofErr w:type="spellStart"/>
+      <w:r>
+        <w:t>mtcars</w:t>
+      </w:r>
+      <w:proofErr w:type="spellEnd"/>
+      <w:r>
+        <w:t xml:space="preserve"> &lt;-“ + then paste.</w:t>
       </w:r>
     </w:p>
     <w:p>
@@ -1188,12 +1373,14 @@
           <w:tab w:val="clear" w:pos="360"/>
         </w:tabs>
       </w:pPr>
+      <w:proofErr w:type="gramStart"/>
       <w:r>
         <w:rPr>
           <w:b/>
         </w:rPr>
         <w:t>ggplot2</w:t>
       </w:r>
+      <w:proofErr w:type="gramEnd"/>
       <w:r>
         <w:t xml:space="preserve"> implements the </w:t>
       </w:r>
@@ -1227,7 +1414,15 @@
       </w:pPr>
       <w:r>
         <w:lastRenderedPageBreak/>
-        <w:t>Inside aes(), c</w:t>
+        <w:t xml:space="preserve">Inside </w:t>
+      </w:r>
+      <w:proofErr w:type="spellStart"/>
+      <w:r>
+        <w:t>aes</w:t>
+      </w:r>
+      <w:proofErr w:type="spellEnd"/>
+      <w:r>
+        <w:t>(), c</w:t>
       </w:r>
       <w:r>
         <w:t xml:space="preserve">an </w:t>
@@ -1336,8 +1531,13 @@
       <w:pPr>
         <w:pStyle w:val="ListBullet"/>
       </w:pPr>
-      <w:r>
-        <w:t>aes() takes a variable + associates an aesthetic w/ it</w:t>
+      <w:proofErr w:type="spellStart"/>
+      <w:r>
+        <w:t>aes</w:t>
+      </w:r>
+      <w:proofErr w:type="spellEnd"/>
+      <w:r>
+        <w:t>() takes a variable + associates an aesthetic w/ it</w:t>
       </w:r>
       <w:r>
         <w:t xml:space="preserve"> by gathering each</w:t>
@@ -1398,8 +1598,13 @@
       <w:r>
         <w:t xml:space="preserve">set the aesthetic by name as an </w:t>
       </w:r>
-      <w:r>
-        <w:t xml:space="preserve">arg </w:t>
+      <w:proofErr w:type="spellStart"/>
+      <w:r>
+        <w:t>arg</w:t>
+      </w:r>
+      <w:proofErr w:type="spellEnd"/>
+      <w:r>
+        <w:t xml:space="preserve"> </w:t>
       </w:r>
       <w:r>
         <w:t xml:space="preserve">of </w:t>
@@ -1407,11 +1612,24 @@
       <w:r>
         <w:t xml:space="preserve">a </w:t>
       </w:r>
-      <w:r>
-        <w:t>geom function</w:t>
-      </w:r>
-      <w:r>
-        <w:t xml:space="preserve"> (outside aes())</w:t>
+      <w:proofErr w:type="spellStart"/>
+      <w:r>
+        <w:t>geom</w:t>
+      </w:r>
+      <w:proofErr w:type="spellEnd"/>
+      <w:r>
+        <w:t xml:space="preserve"> function</w:t>
+      </w:r>
+      <w:r>
+        <w:t xml:space="preserve"> (outside </w:t>
+      </w:r>
+      <w:proofErr w:type="spellStart"/>
+      <w:r>
+        <w:t>aes</w:t>
+      </w:r>
+      <w:proofErr w:type="spellEnd"/>
+      <w:r>
+        <w:t>())</w:t>
       </w:r>
     </w:p>
     <w:p>
@@ -1447,10 +1665,26 @@
         <w:ind w:left="720"/>
       </w:pPr>
       <w:r>
-        <w:t>Single variable = facet_wrap(</w:t>
-      </w:r>
-      <w:r>
-        <w:t>~ ‘discrete_variable’</w:t>
+        <w:t xml:space="preserve">Single variable = </w:t>
+      </w:r>
+      <w:proofErr w:type="spellStart"/>
+      <w:r>
+        <w:t>facet_wrap</w:t>
+      </w:r>
+      <w:proofErr w:type="spellEnd"/>
+      <w:r>
+        <w:t>(</w:t>
+      </w:r>
+      <w:r>
+        <w:t>~ ‘</w:t>
+      </w:r>
+      <w:proofErr w:type="spellStart"/>
+      <w:r>
+        <w:t>discrete_variable</w:t>
+      </w:r>
+      <w:proofErr w:type="spellEnd"/>
+      <w:r>
+        <w:t>’</w:t>
       </w:r>
       <w:r>
         <w:t>)</w:t>
@@ -1494,10 +1728,26 @@
         <w:t xml:space="preserve">Combo of 2 variables </w:t>
       </w:r>
       <w:r>
-        <w:t>= facet_wrap(</w:t>
-      </w:r>
-      <w:r>
-        <w:t>‘x_axis_var’ ~ ‘y-axis-variable’</w:t>
+        <w:t xml:space="preserve">= </w:t>
+      </w:r>
+      <w:proofErr w:type="spellStart"/>
+      <w:r>
+        <w:t>facet_wrap</w:t>
+      </w:r>
+      <w:proofErr w:type="spellEnd"/>
+      <w:r>
+        <w:t>(</w:t>
+      </w:r>
+      <w:r>
+        <w:t>‘</w:t>
+      </w:r>
+      <w:proofErr w:type="spellStart"/>
+      <w:r>
+        <w:t>x_axis_var</w:t>
+      </w:r>
+      <w:proofErr w:type="spellEnd"/>
+      <w:r>
+        <w:t>’ ~ ‘y-axis-variable’</w:t>
       </w:r>
       <w:r>
         <w:t>)</w:t>
@@ -1507,11 +1757,19 @@
       <w:pPr>
         <w:pStyle w:val="ListBullet"/>
       </w:pPr>
-      <w:r>
-        <w:rPr>
-          <w:b/>
-        </w:rPr>
-        <w:t xml:space="preserve">geom = </w:t>
+      <w:proofErr w:type="spellStart"/>
+      <w:r>
+        <w:rPr>
+          <w:b/>
+        </w:rPr>
+        <w:t>geom</w:t>
+      </w:r>
+      <w:proofErr w:type="spellEnd"/>
+      <w:r>
+        <w:rPr>
+          <w:b/>
+        </w:rPr>
+        <w:t xml:space="preserve"> = </w:t>
       </w:r>
       <w:r>
         <w:t xml:space="preserve">geometric </w:t>
@@ -1528,10 +1786,26 @@
         <w:pStyle w:val="ListBullet"/>
       </w:pPr>
       <w:r>
-        <w:t>Every geom function in takes a mapping</w:t>
-      </w:r>
-      <w:r>
-        <w:t xml:space="preserve"> arg, but</w:t>
+        <w:t xml:space="preserve">Every </w:t>
+      </w:r>
+      <w:proofErr w:type="spellStart"/>
+      <w:r>
+        <w:t>geom</w:t>
+      </w:r>
+      <w:proofErr w:type="spellEnd"/>
+      <w:r>
+        <w:t xml:space="preserve"> function in takes a mapping</w:t>
+      </w:r>
+      <w:r>
+        <w:t xml:space="preserve"> </w:t>
+      </w:r>
+      <w:proofErr w:type="spellStart"/>
+      <w:r>
+        <w:t>arg</w:t>
+      </w:r>
+      <w:proofErr w:type="spellEnd"/>
+      <w:r>
+        <w:t>, but</w:t>
       </w:r>
       <w:r>
         <w:t xml:space="preserve"> not every aesthetic works </w:t>
@@ -1561,8 +1835,13 @@
       <w:r>
         <w:t xml:space="preserve">could set </w:t>
       </w:r>
-      <w:r>
-        <w:t>linetype of a line)</w:t>
+      <w:proofErr w:type="spellStart"/>
+      <w:r>
+        <w:t>linetype</w:t>
+      </w:r>
+      <w:proofErr w:type="spellEnd"/>
+      <w:r>
+        <w:t xml:space="preserve"> of a line)</w:t>
       </w:r>
     </w:p>
     <w:p>
@@ -1657,11 +1936,19 @@
         </w:tabs>
         <w:ind w:left="720"/>
       </w:pPr>
+      <w:proofErr w:type="gramStart"/>
       <w:r>
         <w:rPr>
           <w:u w:val="single"/>
         </w:rPr>
-        <w:t xml:space="preserve">bar charts, histograms, frequency polygons </w:t>
+        <w:t>bar</w:t>
+      </w:r>
+      <w:proofErr w:type="gramEnd"/>
+      <w:r>
+        <w:rPr>
+          <w:u w:val="single"/>
+        </w:rPr>
+        <w:t xml:space="preserve"> charts, histograms, frequency polygons </w:t>
       </w:r>
       <w:r>
         <w:sym w:font="Wingdings" w:char="F0E0"/>
@@ -1706,12 +1993,14 @@
         </w:tabs>
         <w:ind w:left="720"/>
       </w:pPr>
+      <w:proofErr w:type="gramStart"/>
       <w:r>
         <w:rPr>
           <w:u w:val="single"/>
         </w:rPr>
         <w:t>smoothers</w:t>
       </w:r>
+      <w:proofErr w:type="gramEnd"/>
       <w:r>
         <w:t xml:space="preserve"> fit a model to data </w:t>
       </w:r>
@@ -1731,12 +2020,14 @@
         </w:tabs>
         <w:ind w:left="720"/>
       </w:pPr>
+      <w:proofErr w:type="gramStart"/>
       <w:r>
         <w:rPr>
           <w:u w:val="single"/>
         </w:rPr>
         <w:t>boxplots</w:t>
       </w:r>
+      <w:proofErr w:type="gramEnd"/>
       <w:r>
         <w:t xml:space="preserve"> compute a robust summary of the distribution </w:t>
       </w:r>
@@ -1854,7 +2145,21 @@
         <w:rPr>
           <w:bCs/>
         </w:rPr>
-        <w:t xml:space="preserve"> a geom uses by inspecting the default value for the </w:t>
+        <w:t xml:space="preserve"> a </w:t>
+      </w:r>
+      <w:proofErr w:type="spellStart"/>
+      <w:r>
+        <w:rPr>
+          <w:bCs/>
+        </w:rPr>
+        <w:t>geom</w:t>
+      </w:r>
+      <w:proofErr w:type="spellEnd"/>
+      <w:r>
+        <w:rPr>
+          <w:bCs/>
+        </w:rPr>
+        <w:t xml:space="preserve"> uses by inspecting the default value for the </w:t>
       </w:r>
       <w:r>
         <w:rPr>
@@ -1882,23 +2187,119 @@
           <w:bCs/>
         </w:rPr>
       </w:pPr>
+      <w:proofErr w:type="spellStart"/>
+      <w:proofErr w:type="gramStart"/>
       <w:r>
         <w:rPr>
           <w:bCs/>
         </w:rPr>
         <w:t>geom_bar</w:t>
       </w:r>
-      <w:r>
-        <w:rPr>
-          <w:bCs/>
-        </w:rPr>
-        <w:t> default value for </w:t>
-      </w:r>
-      <w:r>
-        <w:rPr>
-          <w:bCs/>
-        </w:rPr>
-        <w:t>stat</w:t>
+      <w:proofErr w:type="spellEnd"/>
+      <w:proofErr w:type="gramEnd"/>
+      <w:r>
+        <w:rPr>
+          <w:bCs/>
+        </w:rPr>
+        <w:t> default value for stat </w:t>
+      </w:r>
+      <w:r>
+        <w:rPr>
+          <w:bCs/>
+        </w:rPr>
+        <w:t>=</w:t>
+      </w:r>
+      <w:r>
+        <w:rPr>
+          <w:bCs/>
+        </w:rPr>
+        <w:t xml:space="preserve"> “count” </w:t>
+      </w:r>
+      <w:r>
+        <w:rPr>
+          <w:bCs/>
+        </w:rPr>
+        <w:sym w:font="Wingdings" w:char="F0E0"/>
+      </w:r>
+      <w:r>
+        <w:rPr>
+          <w:bCs/>
+        </w:rPr>
+        <w:t xml:space="preserve"> </w:t>
+      </w:r>
+      <w:proofErr w:type="spellStart"/>
+      <w:r>
+        <w:rPr>
+          <w:bCs/>
+        </w:rPr>
+        <w:t>geom_bar</w:t>
+      </w:r>
+      <w:proofErr w:type="spellEnd"/>
+      <w:r>
+        <w:rPr>
+          <w:bCs/>
+        </w:rPr>
+        <w:t>()</w:t>
+      </w:r>
+      <w:r>
+        <w:rPr>
+          <w:bCs/>
+        </w:rPr>
+        <w:t xml:space="preserve"> </w:t>
+      </w:r>
+      <w:r>
+        <w:rPr>
+          <w:bCs/>
+        </w:rPr>
+        <w:t>uses </w:t>
+      </w:r>
+      <w:proofErr w:type="spellStart"/>
+      <w:r>
+        <w:rPr>
+          <w:b/>
+          <w:bCs/>
+        </w:rPr>
+        <w:t>stat_count</w:t>
+      </w:r>
+      <w:proofErr w:type="spellEnd"/>
+      <w:r>
+        <w:rPr>
+          <w:b/>
+          <w:bCs/>
+        </w:rPr>
+        <w:t>()</w:t>
+      </w:r>
+      <w:r>
+        <w:rPr>
+          <w:b/>
+          <w:bCs/>
+        </w:rPr>
+        <w:t xml:space="preserve"> = </w:t>
+      </w:r>
+      <w:r>
+        <w:rPr>
+          <w:bCs/>
+        </w:rPr>
+        <w:t xml:space="preserve">computes </w:t>
+      </w:r>
+      <w:r>
+        <w:rPr>
+          <w:bCs/>
+        </w:rPr>
+        <w:t xml:space="preserve">2 </w:t>
+      </w:r>
+      <w:r>
+        <w:rPr>
+          <w:bCs/>
+        </w:rPr>
+        <w:t>new variables: </w:t>
+      </w:r>
+      <w:r>
+        <w:rPr>
+          <w:b/>
+          <w:bCs/>
+        </w:rPr>
+        <w:t>count</w:t>
       </w:r>
       <w:r>
         <w:rPr>
@@ -1910,21 +2311,7 @@
         <w:rPr>
           <w:bCs/>
         </w:rPr>
-        <w:t>=</w:t>
-      </w:r>
-      <w:bookmarkStart w:id="0" w:name="_GoBack"/>
-      <w:bookmarkEnd w:id="0"/>
-      <w:r>
-        <w:rPr>
-          <w:bCs/>
-        </w:rPr>
-        <w:t xml:space="preserve"> “count” </w:t>
-      </w:r>
-      <w:r>
-        <w:rPr>
-          <w:bCs/>
-        </w:rPr>
-        <w:sym w:font="Wingdings" w:char="F0E0"/>
+        <w:t>+</w:t>
       </w:r>
       <w:r>
         <w:rPr>
@@ -1934,10 +2321,40 @@
       </w:r>
       <w:r>
         <w:rPr>
-          <w:bCs/>
-        </w:rPr>
-        <w:t>geom_bar()</w:t>
-      </w:r>
+          <w:b/>
+          <w:bCs/>
+        </w:rPr>
+        <w:t>prop</w:t>
+      </w:r>
+      <w:r>
+        <w:rPr>
+          <w:bCs/>
+        </w:rPr>
+        <w:t>.</w:t>
+      </w:r>
+    </w:p>
+    <w:p>
+      <w:pPr>
+        <w:pStyle w:val="ListBullet"/>
+        <w:rPr>
+          <w:bCs/>
+        </w:rPr>
+      </w:pPr>
+      <w:r>
+        <w:rPr>
+          <w:bCs/>
+        </w:rPr>
+        <w:lastRenderedPageBreak/>
+        <w:t xml:space="preserve">Can generally use </w:t>
+      </w:r>
+      <w:proofErr w:type="spellStart"/>
+      <w:r>
+        <w:rPr>
+          <w:bCs/>
+        </w:rPr>
+        <w:t>geoms</w:t>
+      </w:r>
+      <w:proofErr w:type="spellEnd"/>
       <w:r>
         <w:rPr>
           <w:bCs/>
@@ -1948,155 +2365,203 @@
         <w:rPr>
           <w:bCs/>
         </w:rPr>
-        <w:t>uses </w:t>
-      </w:r>
-      <w:r>
-        <w:rPr>
-          <w:b/>
-          <w:bCs/>
-        </w:rPr>
-        <w:t>stat_count()</w:t>
-      </w:r>
-      <w:r>
-        <w:rPr>
-          <w:b/>
-          <w:bCs/>
-        </w:rPr>
-        <w:t xml:space="preserve"> = </w:t>
-      </w:r>
-      <w:r>
-        <w:rPr>
-          <w:bCs/>
-        </w:rPr>
-        <w:t xml:space="preserve">computes </w:t>
-      </w:r>
-      <w:r>
-        <w:rPr>
-          <w:bCs/>
-        </w:rPr>
-        <w:t xml:space="preserve">2 </w:t>
-      </w:r>
-      <w:r>
-        <w:rPr>
-          <w:bCs/>
-        </w:rPr>
-        <w:t>new variables: </w:t>
-      </w:r>
-      <w:r>
-        <w:rPr>
-          <w:b/>
-          <w:bCs/>
-        </w:rPr>
-        <w:t>count</w:t>
-      </w:r>
-      <w:r>
-        <w:rPr>
-          <w:bCs/>
-        </w:rPr>
-        <w:t> </w:t>
-      </w:r>
-      <w:r>
-        <w:rPr>
-          <w:bCs/>
-        </w:rPr>
-        <w:t>+</w:t>
-      </w:r>
-      <w:r>
-        <w:rPr>
+        <w:t xml:space="preserve">+ </w:t>
+      </w:r>
+      <w:r>
+        <w:rPr>
+          <w:bCs/>
+        </w:rPr>
+        <w:t xml:space="preserve">stats </w:t>
+      </w:r>
+      <w:r>
+        <w:rPr>
+          <w:bCs/>
+          <w:i/>
+        </w:rPr>
+        <w:t>interchangeably</w:t>
+      </w:r>
+      <w:r>
+        <w:rPr>
+          <w:bCs/>
+        </w:rPr>
+        <w:t xml:space="preserve"> b/c</w:t>
+      </w:r>
+      <w:r>
+        <w:rPr>
+          <w:bCs/>
+        </w:rPr>
+        <w:t xml:space="preserve"> every </w:t>
+      </w:r>
+      <w:proofErr w:type="spellStart"/>
+      <w:r>
+        <w:rPr>
+          <w:bCs/>
+        </w:rPr>
+        <w:t>geom</w:t>
+      </w:r>
+      <w:proofErr w:type="spellEnd"/>
+      <w:r>
+        <w:rPr>
+          <w:bCs/>
+        </w:rPr>
+        <w:t xml:space="preserve"> has a default stat + every stat has a default geom.</w:t>
+      </w:r>
+    </w:p>
+    <w:p>
+      <w:pPr>
+        <w:pStyle w:val="ListBullet"/>
+        <w:rPr>
+          <w:bCs/>
+        </w:rPr>
+      </w:pPr>
+      <w:r>
+        <w:rPr>
+          <w:bCs/>
+        </w:rPr>
+        <w:t xml:space="preserve">There are </w:t>
+      </w:r>
+      <w:r>
+        <w:rPr>
+          <w:bCs/>
+        </w:rPr>
+        <w:t xml:space="preserve">3 </w:t>
+      </w:r>
+      <w:r>
+        <w:rPr>
+          <w:bCs/>
+        </w:rPr>
+        <w:t>reasons you might need to use a stat explicitly:</w:t>
+      </w:r>
+    </w:p>
+    <w:p>
+      <w:pPr>
+        <w:pStyle w:val="ListBullet"/>
+        <w:tabs>
+          <w:tab w:val="clear" w:pos="360"/>
+          <w:tab w:val="num" w:pos="720"/>
+        </w:tabs>
+        <w:ind w:left="720"/>
+        <w:rPr>
+          <w:bCs/>
+        </w:rPr>
+      </w:pPr>
+      <w:r>
+        <w:rPr>
+          <w:bCs/>
+        </w:rPr>
+        <w:t>T</w:t>
+      </w:r>
+      <w:r>
+        <w:rPr>
+          <w:bCs/>
+        </w:rPr>
+        <w:t xml:space="preserve">o override the default stat. </w:t>
+      </w:r>
+    </w:p>
+    <w:p>
+      <w:pPr>
+        <w:pStyle w:val="ListBullet"/>
+        <w:tabs>
+          <w:tab w:val="clear" w:pos="360"/>
+          <w:tab w:val="num" w:pos="1080"/>
+        </w:tabs>
+        <w:ind w:left="1080"/>
+        <w:rPr>
+          <w:bCs/>
+        </w:rPr>
+      </w:pPr>
+      <w:r>
+        <w:rPr>
+          <w:bCs/>
+        </w:rPr>
+        <w:t xml:space="preserve">Changing the </w:t>
+      </w:r>
+      <w:r>
+        <w:rPr>
+          <w:bCs/>
+        </w:rPr>
+        <w:t>stat of </w:t>
+      </w:r>
+      <w:proofErr w:type="spellStart"/>
+      <w:r>
+        <w:rPr>
+          <w:bCs/>
+        </w:rPr>
+        <w:t>geom_</w:t>
+      </w:r>
+      <w:proofErr w:type="gramStart"/>
+      <w:r>
+        <w:rPr>
+          <w:bCs/>
+        </w:rPr>
+        <w:t>bar</w:t>
+      </w:r>
+      <w:proofErr w:type="spellEnd"/>
+      <w:r>
+        <w:rPr>
+          <w:bCs/>
+        </w:rPr>
+        <w:t>(</w:t>
+      </w:r>
+      <w:proofErr w:type="gramEnd"/>
+      <w:r>
+        <w:rPr>
+          <w:bCs/>
+        </w:rPr>
+        <w:t xml:space="preserve">) from count (default) to </w:t>
+      </w:r>
+      <w:r>
+        <w:rPr>
+          <w:b/>
+          <w:bCs/>
+        </w:rPr>
+        <w:t>identity</w:t>
+      </w:r>
+      <w:r>
+        <w:rPr>
+          <w:b/>
           <w:bCs/>
         </w:rPr>
         <w:t xml:space="preserve"> </w:t>
       </w:r>
       <w:r>
         <w:rPr>
-          <w:b/>
-          <w:bCs/>
-        </w:rPr>
-        <w:t>prop</w:t>
-      </w:r>
-      <w:r>
-        <w:rPr>
-          <w:bCs/>
-        </w:rPr>
-        <w:t>.</w:t>
-      </w:r>
-    </w:p>
-    <w:p>
-      <w:pPr>
-        <w:pStyle w:val="ListBullet"/>
-        <w:rPr>
-          <w:bCs/>
-        </w:rPr>
-      </w:pPr>
-      <w:r>
-        <w:rPr>
-          <w:bCs/>
-        </w:rPr>
-        <w:lastRenderedPageBreak/>
-        <w:t xml:space="preserve">Can </w:t>
-      </w:r>
-      <w:r>
-        <w:rPr>
-          <w:bCs/>
-        </w:rPr>
-        <w:t xml:space="preserve">generally use geoms </w:t>
-      </w:r>
-      <w:r>
-        <w:rPr>
-          <w:bCs/>
-        </w:rPr>
-        <w:t xml:space="preserve">+ </w:t>
-      </w:r>
-      <w:r>
-        <w:rPr>
-          <w:bCs/>
-        </w:rPr>
-        <w:t xml:space="preserve">stats </w:t>
+          <w:bCs/>
+        </w:rPr>
+        <w:t xml:space="preserve">lets </w:t>
+      </w:r>
+      <w:r>
+        <w:rPr>
+          <w:bCs/>
+        </w:rPr>
+        <w:t xml:space="preserve">us </w:t>
       </w:r>
       <w:r>
         <w:rPr>
           <w:bCs/>
           <w:i/>
         </w:rPr>
-        <w:t>interchangeably</w:t>
-      </w:r>
-      <w:r>
-        <w:rPr>
-          <w:bCs/>
-        </w:rPr>
-        <w:t xml:space="preserve"> b/c</w:t>
-      </w:r>
-      <w:r>
-        <w:rPr>
-          <w:bCs/>
-        </w:rPr>
-        <w:t xml:space="preserve"> every geom has a default stat + every stat has a default geom.</w:t>
-      </w:r>
-    </w:p>
-    <w:p>
-      <w:pPr>
-        <w:pStyle w:val="ListBullet"/>
-        <w:rPr>
-          <w:bCs/>
-        </w:rPr>
-      </w:pPr>
-      <w:r>
-        <w:rPr>
-          <w:bCs/>
-        </w:rPr>
-        <w:t xml:space="preserve">There are </w:t>
-      </w:r>
-      <w:r>
-        <w:rPr>
-          <w:bCs/>
-        </w:rPr>
-        <w:t xml:space="preserve">3 </w:t>
-      </w:r>
-      <w:r>
-        <w:rPr>
-          <w:bCs/>
-        </w:rPr>
-        <w:t>reasons you might need to use a stat explicitly:</w:t>
+        <w:t>map the height of the bars to RAW values of a y</w:t>
+      </w:r>
+      <w:r>
+        <w:rPr>
+          <w:bCs/>
+          <w:i/>
+        </w:rPr>
+        <w:t xml:space="preserve"> </w:t>
+      </w:r>
+      <w:r>
+        <w:rPr>
+          <w:bCs/>
+          <w:i/>
+        </w:rPr>
+        <w:t>variable</w:t>
+      </w:r>
+      <w:r>
+        <w:rPr>
+          <w:bCs/>
+        </w:rPr>
+        <w:t xml:space="preserve">. </w:t>
       </w:r>
     </w:p>
     <w:p>
@@ -2115,13 +2580,87 @@
         <w:rPr>
           <w:bCs/>
         </w:rPr>
+        <w:t xml:space="preserve">To </w:t>
+      </w:r>
+      <w:r>
+        <w:rPr>
+          <w:bCs/>
+        </w:rPr>
+        <w:t xml:space="preserve">override default mapping from transformed variables to aesthetics. </w:t>
+      </w:r>
+    </w:p>
+    <w:p>
+      <w:pPr>
+        <w:pStyle w:val="ListBullet"/>
+        <w:tabs>
+          <w:tab w:val="clear" w:pos="360"/>
+          <w:tab w:val="num" w:pos="1080"/>
+        </w:tabs>
+        <w:ind w:left="1080"/>
+        <w:rPr>
+          <w:bCs/>
+        </w:rPr>
+      </w:pPr>
+      <w:r>
+        <w:rPr>
+          <w:bCs/>
+        </w:rPr>
+        <w:t xml:space="preserve">Ex: </w:t>
+      </w:r>
+      <w:r>
+        <w:rPr>
+          <w:bCs/>
+        </w:rPr>
+        <w:t>display a bar chart of proportion, rather than count:</w:t>
+      </w:r>
+    </w:p>
+    <w:p>
+      <w:pPr>
+        <w:pStyle w:val="ListBullet"/>
+        <w:tabs>
+          <w:tab w:val="clear" w:pos="360"/>
+          <w:tab w:val="num" w:pos="720"/>
+        </w:tabs>
+        <w:ind w:left="720"/>
+        <w:rPr>
+          <w:bCs/>
+        </w:rPr>
+      </w:pPr>
+      <w:r>
+        <w:rPr>
+          <w:bCs/>
+        </w:rPr>
         <w:t>T</w:t>
       </w:r>
       <w:r>
         <w:rPr>
           <w:bCs/>
         </w:rPr>
-        <w:t xml:space="preserve">o override the default stat. </w:t>
+        <w:t xml:space="preserve">o draw greater attention to </w:t>
+      </w:r>
+      <w:r>
+        <w:rPr>
+          <w:bCs/>
+        </w:rPr>
+        <w:t>a</w:t>
+      </w:r>
+      <w:r>
+        <w:rPr>
+          <w:bCs/>
+        </w:rPr>
+        <w:t xml:space="preserve"> statistical transformation in </w:t>
+      </w:r>
+      <w:r>
+        <w:rPr>
+          <w:bCs/>
+        </w:rPr>
+        <w:t>the</w:t>
+      </w:r>
+      <w:r>
+        <w:rPr>
+          <w:bCs/>
+        </w:rPr>
+        <w:t xml:space="preserve"> code</w:t>
       </w:r>
     </w:p>
     <w:p>
@@ -2140,32 +2679,29 @@
         <w:rPr>
           <w:bCs/>
         </w:rPr>
-        <w:t xml:space="preserve">Changing the </w:t>
-      </w:r>
-      <w:r>
-        <w:rPr>
-          <w:bCs/>
-        </w:rPr>
-        <w:t>stat of </w:t>
-      </w:r>
-      <w:r>
-        <w:rPr>
-          <w:bCs/>
-        </w:rPr>
-        <w:t>geom_bar()</w:t>
-      </w:r>
-      <w:r>
-        <w:rPr>
-          <w:bCs/>
-        </w:rPr>
-        <w:t xml:space="preserve"> from count (default) to </w:t>
-      </w:r>
-      <w:r>
-        <w:rPr>
-          <w:b/>
-          <w:bCs/>
-        </w:rPr>
-        <w:t>identity</w:t>
+        <w:t xml:space="preserve">Ex: </w:t>
+      </w:r>
+      <w:r>
+        <w:rPr>
+          <w:bCs/>
+        </w:rPr>
+        <w:t>use </w:t>
+      </w:r>
+      <w:proofErr w:type="spellStart"/>
+      <w:r>
+        <w:rPr>
+          <w:b/>
+          <w:bCs/>
+        </w:rPr>
+        <w:t>stat_summary</w:t>
+      </w:r>
+      <w:proofErr w:type="spellEnd"/>
+      <w:r>
+        <w:rPr>
+          <w:b/>
+          <w:bCs/>
+        </w:rPr>
+        <w:t>()</w:t>
       </w:r>
       <w:r>
         <w:rPr>
@@ -2178,216 +2714,18 @@
         <w:rPr>
           <w:bCs/>
         </w:rPr>
-        <w:t xml:space="preserve">lets </w:t>
-      </w:r>
-      <w:r>
-        <w:rPr>
-          <w:bCs/>
-        </w:rPr>
-        <w:t xml:space="preserve">us </w:t>
-      </w:r>
-      <w:r>
-        <w:rPr>
-          <w:bCs/>
-          <w:i/>
-        </w:rPr>
-        <w:t xml:space="preserve">map the height of the bars to </w:t>
-      </w:r>
-      <w:r>
-        <w:rPr>
-          <w:bCs/>
-          <w:i/>
-        </w:rPr>
-        <w:t xml:space="preserve">RAW </w:t>
-      </w:r>
-      <w:r>
-        <w:rPr>
-          <w:bCs/>
-          <w:i/>
-        </w:rPr>
-        <w:t>values of a </w:t>
-      </w:r>
-      <w:r>
-        <w:rPr>
-          <w:bCs/>
-          <w:i/>
-        </w:rPr>
-        <w:t>y</w:t>
-      </w:r>
-      <w:r>
-        <w:rPr>
-          <w:bCs/>
-          <w:i/>
+        <w:t>to</w:t>
+      </w:r>
+      <w:r>
+        <w:rPr>
+          <w:b/>
+          <w:bCs/>
         </w:rPr>
         <w:t xml:space="preserve"> </w:t>
       </w:r>
       <w:r>
         <w:rPr>
           <w:bCs/>
-          <w:i/>
-        </w:rPr>
-        <w:t>variable</w:t>
-      </w:r>
-      <w:r>
-        <w:rPr>
-          <w:bCs/>
-        </w:rPr>
-        <w:t xml:space="preserve">. </w:t>
-      </w:r>
-    </w:p>
-    <w:p>
-      <w:pPr>
-        <w:pStyle w:val="ListBullet"/>
-        <w:tabs>
-          <w:tab w:val="clear" w:pos="360"/>
-          <w:tab w:val="num" w:pos="720"/>
-        </w:tabs>
-        <w:ind w:left="720"/>
-        <w:rPr>
-          <w:bCs/>
-        </w:rPr>
-      </w:pPr>
-      <w:r>
-        <w:rPr>
-          <w:bCs/>
-        </w:rPr>
-        <w:t xml:space="preserve">To </w:t>
-      </w:r>
-      <w:r>
-        <w:rPr>
-          <w:bCs/>
-        </w:rPr>
-        <w:t xml:space="preserve">override default mapping from transformed variables to aesthetics. </w:t>
-      </w:r>
-    </w:p>
-    <w:p>
-      <w:pPr>
-        <w:pStyle w:val="ListBullet"/>
-        <w:tabs>
-          <w:tab w:val="clear" w:pos="360"/>
-          <w:tab w:val="num" w:pos="1080"/>
-        </w:tabs>
-        <w:ind w:left="1080"/>
-        <w:rPr>
-          <w:bCs/>
-        </w:rPr>
-      </w:pPr>
-      <w:r>
-        <w:rPr>
-          <w:bCs/>
-        </w:rPr>
-        <w:t xml:space="preserve">Ex: </w:t>
-      </w:r>
-      <w:r>
-        <w:rPr>
-          <w:bCs/>
-        </w:rPr>
-        <w:t>display a bar chart of proportion, rather than count:</w:t>
-      </w:r>
-    </w:p>
-    <w:p>
-      <w:pPr>
-        <w:pStyle w:val="ListBullet"/>
-        <w:tabs>
-          <w:tab w:val="clear" w:pos="360"/>
-          <w:tab w:val="num" w:pos="720"/>
-        </w:tabs>
-        <w:ind w:left="720"/>
-        <w:rPr>
-          <w:bCs/>
-        </w:rPr>
-      </w:pPr>
-      <w:r>
-        <w:rPr>
-          <w:bCs/>
-        </w:rPr>
-        <w:t>T</w:t>
-      </w:r>
-      <w:r>
-        <w:rPr>
-          <w:bCs/>
-        </w:rPr>
-        <w:t xml:space="preserve">o draw greater attention to </w:t>
-      </w:r>
-      <w:r>
-        <w:rPr>
-          <w:bCs/>
-        </w:rPr>
-        <w:t>a</w:t>
-      </w:r>
-      <w:r>
-        <w:rPr>
-          <w:bCs/>
-        </w:rPr>
-        <w:t xml:space="preserve"> statistical transformation in </w:t>
-      </w:r>
-      <w:r>
-        <w:rPr>
-          <w:bCs/>
-        </w:rPr>
-        <w:t>the</w:t>
-      </w:r>
-      <w:r>
-        <w:rPr>
-          <w:bCs/>
-        </w:rPr>
-        <w:t xml:space="preserve"> code</w:t>
-      </w:r>
-    </w:p>
-    <w:p>
-      <w:pPr>
-        <w:pStyle w:val="ListBullet"/>
-        <w:tabs>
-          <w:tab w:val="clear" w:pos="360"/>
-          <w:tab w:val="num" w:pos="1080"/>
-        </w:tabs>
-        <w:ind w:left="1080"/>
-        <w:rPr>
-          <w:bCs/>
-        </w:rPr>
-      </w:pPr>
-      <w:r>
-        <w:rPr>
-          <w:bCs/>
-        </w:rPr>
-        <w:t xml:space="preserve">Ex: </w:t>
-      </w:r>
-      <w:r>
-        <w:rPr>
-          <w:bCs/>
-        </w:rPr>
-        <w:t>use </w:t>
-      </w:r>
-      <w:r>
-        <w:rPr>
-          <w:b/>
-          <w:bCs/>
-        </w:rPr>
-        <w:t>stat_summary()</w:t>
-      </w:r>
-      <w:r>
-        <w:rPr>
-          <w:b/>
-          <w:bCs/>
-        </w:rPr>
-        <w:t xml:space="preserve"> </w:t>
-      </w:r>
-      <w:r>
-        <w:rPr>
-          <w:bCs/>
-        </w:rPr>
-        <w:t>to</w:t>
-      </w:r>
-      <w:r>
-        <w:rPr>
-          <w:b/>
-          <w:bCs/>
-        </w:rPr>
-        <w:t xml:space="preserve"> </w:t>
-      </w:r>
-      <w:r>
-        <w:rPr>
-          <w:bCs/>
         </w:rPr>
         <w:t>summarizes</w:t>
       </w:r>
@@ -2415,13 +2753,7 @@
         <w:pStyle w:val="ListBullet"/>
       </w:pPr>
       <w:r>
-        <w:t xml:space="preserve">ggplot2 provides over 20 stats </w:t>
-      </w:r>
-      <w:r>
-        <w:t>to use + e</w:t>
-      </w:r>
-      <w:r>
-        <w:t>ach stat is a function</w:t>
+        <w:t>ggplot2 provides over 20 stats to use + each stat is a function</w:t>
       </w:r>
     </w:p>
     <w:p>
@@ -2443,7 +2775,15 @@
         <w:t xml:space="preserve">To see a complete list of stats, try </w:t>
       </w:r>
       <w:r>
-        <w:t xml:space="preserve">the ggplot2 cheatsheet or </w:t>
+        <w:t xml:space="preserve">the ggplot2 </w:t>
+      </w:r>
+      <w:proofErr w:type="spellStart"/>
+      <w:r>
+        <w:t>cheatsheet</w:t>
+      </w:r>
+      <w:proofErr w:type="spellEnd"/>
+      <w:r>
+        <w:t xml:space="preserve"> or </w:t>
       </w:r>
       <w:r>
         <w:rPr>
@@ -2454,18 +2794,2493 @@
           <w:bdr w:val="none" w:sz="0" w:space="0" w:color="auto" w:frame="1"/>
           <w:shd w:val="clear" w:color="auto" w:fill="F7F7F7"/>
         </w:rPr>
-        <w:t>?stat_bin</w:t>
-      </w:r>
-    </w:p>
-    <w:p>
-      <w:pPr>
-        <w:pStyle w:val="ListBullet"/>
-      </w:pPr>
-    </w:p>
-    <w:p>
-      <w:pPr>
-        <w:pStyle w:val="ListBullet"/>
-      </w:pPr>
+        <w:t>?</w:t>
+      </w:r>
+      <w:proofErr w:type="spellStart"/>
+      <w:r>
+        <w:rPr>
+          <w:rStyle w:val="HTMLCode"/>
+          <w:rFonts w:ascii="Consolas" w:eastAsiaTheme="minorHAnsi" w:hAnsi="Consolas"/>
+          <w:color w:val="333333"/>
+          <w:spacing w:val="3"/>
+          <w:bdr w:val="none" w:sz="0" w:space="0" w:color="auto" w:frame="1"/>
+          <w:shd w:val="clear" w:color="auto" w:fill="F7F7F7"/>
+        </w:rPr>
+        <w:t>stat_bin</w:t>
+      </w:r>
+      <w:proofErr w:type="spellEnd"/>
+    </w:p>
+    <w:p>
+      <w:pPr>
+        <w:pStyle w:val="ListBullet"/>
+        <w:numPr>
+          <w:ilvl w:val="0"/>
+          <w:numId w:val="0"/>
+        </w:numPr>
+        <w:ind w:left="360" w:hanging="360"/>
+      </w:pPr>
+    </w:p>
+    <w:p>
+      <w:pPr>
+        <w:pStyle w:val="ListBullet"/>
+        <w:numPr>
+          <w:ilvl w:val="0"/>
+          <w:numId w:val="0"/>
+        </w:numPr>
+        <w:ind w:left="360" w:hanging="360"/>
+        <w:jc w:val="center"/>
+        <w:rPr>
+          <w:b/>
+          <w:u w:val="single"/>
+        </w:rPr>
+      </w:pPr>
+      <w:r>
+        <w:rPr>
+          <w:b/>
+          <w:u w:val="single"/>
+        </w:rPr>
+        <w:t>3.8 Position adjustments</w:t>
+      </w:r>
+    </w:p>
+    <w:p>
+      <w:pPr>
+        <w:pStyle w:val="ListBullet"/>
+        <w:numPr>
+          <w:ilvl w:val="0"/>
+          <w:numId w:val="0"/>
+        </w:numPr>
+        <w:ind w:left="360" w:hanging="360"/>
+        <w:jc w:val="center"/>
+        <w:rPr>
+          <w:b/>
+          <w:u w:val="single"/>
+        </w:rPr>
+      </w:pPr>
+    </w:p>
+    <w:p>
+      <w:pPr>
+        <w:pStyle w:val="ListBullet"/>
+      </w:pPr>
+      <w:r>
+        <w:rPr>
+          <w:b/>
+        </w:rPr>
+        <w:t>Stacking</w:t>
+      </w:r>
+      <w:r>
+        <w:rPr>
+          <w:b/>
+        </w:rPr>
+        <w:t xml:space="preserve"> in </w:t>
+      </w:r>
+      <w:r>
+        <w:t xml:space="preserve">stacked bar charts </w:t>
+      </w:r>
+      <w:r>
+        <w:t xml:space="preserve">= </w:t>
+      </w:r>
+      <w:r>
+        <w:t xml:space="preserve">performed automatically by </w:t>
+      </w:r>
+      <w:r>
+        <w:rPr>
+          <w:b/>
+        </w:rPr>
+        <w:t>position adjustment</w:t>
+      </w:r>
+      <w:r>
+        <w:t xml:space="preserve"> specified by the </w:t>
+      </w:r>
+      <w:r>
+        <w:rPr>
+          <w:b/>
+        </w:rPr>
+        <w:t>position</w:t>
+      </w:r>
+      <w:r>
+        <w:t xml:space="preserve"> argument. </w:t>
+      </w:r>
+    </w:p>
+    <w:p>
+      <w:pPr>
+        <w:pStyle w:val="ListBullet"/>
+      </w:pPr>
+      <w:r>
+        <w:t xml:space="preserve">If don’t want a stacked bar chart, can use </w:t>
+      </w:r>
+      <w:r>
+        <w:t xml:space="preserve">1 </w:t>
+      </w:r>
+      <w:r>
+        <w:t xml:space="preserve">of </w:t>
+      </w:r>
+      <w:r>
+        <w:t xml:space="preserve">3 </w:t>
+      </w:r>
+      <w:r>
+        <w:t xml:space="preserve">other options: </w:t>
+      </w:r>
+    </w:p>
+    <w:p>
+      <w:pPr>
+        <w:pStyle w:val="ListBullet"/>
+        <w:tabs>
+          <w:tab w:val="clear" w:pos="360"/>
+          <w:tab w:val="num" w:pos="720"/>
+        </w:tabs>
+        <w:ind w:left="720"/>
+        <w:rPr>
+          <w:b/>
+        </w:rPr>
+      </w:pPr>
+      <w:r>
+        <w:rPr>
+          <w:b/>
+        </w:rPr>
+        <w:t>Identity</w:t>
+      </w:r>
+      <w:r>
+        <w:rPr>
+          <w:b/>
+        </w:rPr>
+        <w:t xml:space="preserve"> </w:t>
+      </w:r>
+      <w:r>
+        <w:t xml:space="preserve">= places </w:t>
+      </w:r>
+      <w:r>
+        <w:t xml:space="preserve">each object exactly where it falls in the context of the graph. </w:t>
+      </w:r>
+    </w:p>
+    <w:p>
+      <w:pPr>
+        <w:pStyle w:val="ListBullet"/>
+        <w:tabs>
+          <w:tab w:val="clear" w:pos="360"/>
+          <w:tab w:val="num" w:pos="1080"/>
+        </w:tabs>
+        <w:ind w:left="1080"/>
+        <w:rPr>
+          <w:b/>
+        </w:rPr>
+      </w:pPr>
+      <w:r>
+        <w:t>Not very useful for bars</w:t>
+      </w:r>
+      <w:r>
+        <w:t xml:space="preserve"> b/c </w:t>
+      </w:r>
+      <w:r>
+        <w:t xml:space="preserve">it overlaps them. </w:t>
+      </w:r>
+    </w:p>
+    <w:p>
+      <w:pPr>
+        <w:pStyle w:val="ListBullet"/>
+        <w:tabs>
+          <w:tab w:val="clear" w:pos="360"/>
+          <w:tab w:val="num" w:pos="1080"/>
+        </w:tabs>
+        <w:ind w:left="1080"/>
+        <w:rPr>
+          <w:b/>
+        </w:rPr>
+      </w:pPr>
+      <w:r>
+        <w:t xml:space="preserve">To see </w:t>
+      </w:r>
+      <w:r>
+        <w:t xml:space="preserve">the </w:t>
+      </w:r>
+      <w:r>
+        <w:t xml:space="preserve">overlapping either need to make bars slightly transparent by setting </w:t>
+      </w:r>
+      <w:r>
+        <w:rPr>
+          <w:b/>
+        </w:rPr>
+        <w:t>alpha</w:t>
+      </w:r>
+      <w:r>
+        <w:t xml:space="preserve"> to a small value </w:t>
+      </w:r>
+      <w:r>
+        <w:t>or completely transparent by setting</w:t>
+      </w:r>
+      <w:r>
+        <w:t xml:space="preserve"> </w:t>
+      </w:r>
+      <w:r>
+        <w:rPr>
+          <w:b/>
+        </w:rPr>
+        <w:t xml:space="preserve">fill </w:t>
+      </w:r>
+      <w:r>
+        <w:t>= NA</w:t>
+      </w:r>
+    </w:p>
+    <w:p>
+      <w:pPr>
+        <w:pStyle w:val="ListBullet"/>
+        <w:tabs>
+          <w:tab w:val="clear" w:pos="360"/>
+          <w:tab w:val="num" w:pos="1080"/>
+        </w:tabs>
+        <w:ind w:left="1080"/>
+      </w:pPr>
+      <w:r>
+        <w:t xml:space="preserve">More </w:t>
+      </w:r>
+      <w:r>
+        <w:t xml:space="preserve">useful for 2D </w:t>
+      </w:r>
+      <w:proofErr w:type="spellStart"/>
+      <w:r>
+        <w:t>geoms</w:t>
+      </w:r>
+      <w:proofErr w:type="spellEnd"/>
+      <w:r>
+        <w:t>, like points, where it is the default.</w:t>
+      </w:r>
+    </w:p>
+    <w:p>
+      <w:pPr>
+        <w:pStyle w:val="ListBullet"/>
+        <w:tabs>
+          <w:tab w:val="clear" w:pos="360"/>
+          <w:tab w:val="num" w:pos="720"/>
+        </w:tabs>
+        <w:ind w:left="720"/>
+        <w:rPr>
+          <w:b/>
+        </w:rPr>
+      </w:pPr>
+      <w:r>
+        <w:rPr>
+          <w:b/>
+        </w:rPr>
+        <w:t>Dodge</w:t>
+      </w:r>
+      <w:r>
+        <w:rPr>
+          <w:b/>
+        </w:rPr>
+        <w:t xml:space="preserve"> </w:t>
+      </w:r>
+      <w:r>
+        <w:rPr>
+          <w:b/>
+        </w:rPr>
+        <w:t>=</w:t>
+      </w:r>
+      <w:r>
+        <w:rPr>
+          <w:b/>
+        </w:rPr>
+        <w:t xml:space="preserve"> </w:t>
+      </w:r>
+      <w:r>
+        <w:t>p</w:t>
+      </w:r>
+      <w:r>
+        <w:t>laces overlapping objects directly </w:t>
+      </w:r>
+      <w:r>
+        <w:rPr>
+          <w:i/>
+          <w:iCs/>
+        </w:rPr>
+        <w:t>beside</w:t>
+      </w:r>
+      <w:r>
+        <w:t> one another</w:t>
+      </w:r>
+    </w:p>
+    <w:p>
+      <w:pPr>
+        <w:pStyle w:val="ListBullet"/>
+        <w:tabs>
+          <w:tab w:val="clear" w:pos="360"/>
+          <w:tab w:val="num" w:pos="1080"/>
+        </w:tabs>
+        <w:ind w:left="1080"/>
+        <w:rPr>
+          <w:b/>
+        </w:rPr>
+      </w:pPr>
+      <w:r>
+        <w:t xml:space="preserve">Makes </w:t>
+      </w:r>
+      <w:r>
+        <w:t>it easier to compare individual values.</w:t>
+      </w:r>
+    </w:p>
+    <w:p>
+      <w:pPr>
+        <w:pStyle w:val="ListBullet"/>
+        <w:tabs>
+          <w:tab w:val="clear" w:pos="360"/>
+          <w:tab w:val="num" w:pos="720"/>
+        </w:tabs>
+        <w:ind w:left="720"/>
+        <w:rPr>
+          <w:b/>
+        </w:rPr>
+      </w:pPr>
+      <w:r>
+        <w:rPr>
+          <w:b/>
+        </w:rPr>
+        <w:t>Fill</w:t>
+      </w:r>
+      <w:r>
+        <w:rPr>
+          <w:b/>
+        </w:rPr>
+        <w:t xml:space="preserve"> = </w:t>
+      </w:r>
+      <w:r>
+        <w:t>w</w:t>
+      </w:r>
+      <w:r>
+        <w:t>orks like stacking, but makes each set o</w:t>
+      </w:r>
+      <w:r>
+        <w:t xml:space="preserve">f stacked bars the same height </w:t>
+      </w:r>
+      <w:r>
+        <w:t>+ each color a proportion</w:t>
+      </w:r>
+    </w:p>
+    <w:p>
+      <w:pPr>
+        <w:pStyle w:val="ListBullet"/>
+        <w:tabs>
+          <w:tab w:val="clear" w:pos="360"/>
+          <w:tab w:val="num" w:pos="1080"/>
+        </w:tabs>
+        <w:ind w:left="1080"/>
+        <w:rPr>
+          <w:b/>
+        </w:rPr>
+      </w:pPr>
+      <w:r>
+        <w:t xml:space="preserve">Makes </w:t>
+      </w:r>
+      <w:r>
+        <w:t>it easier to compare proportions across groups.</w:t>
+      </w:r>
+    </w:p>
+    <w:p>
+      <w:pPr>
+        <w:pStyle w:val="ListBullet"/>
+        <w:rPr>
+          <w:b/>
+        </w:rPr>
+      </w:pPr>
+      <w:r>
+        <w:t>An</w:t>
+      </w:r>
+      <w:r>
+        <w:t xml:space="preserve">other type of adjustment </w:t>
+      </w:r>
+      <w:r>
+        <w:t xml:space="preserve">not </w:t>
+      </w:r>
+      <w:r>
+        <w:t xml:space="preserve">useful for bar charts, but </w:t>
+      </w:r>
+      <w:r>
+        <w:t>for scatterplots is</w:t>
+      </w:r>
+      <w:r>
+        <w:rPr>
+          <w:b/>
+        </w:rPr>
+        <w:t xml:space="preserve"> jitter</w:t>
+      </w:r>
+    </w:p>
+    <w:p>
+      <w:pPr>
+        <w:pStyle w:val="ListBullet"/>
+        <w:numPr>
+          <w:ilvl w:val="0"/>
+          <w:numId w:val="0"/>
+        </w:numPr>
+        <w:ind w:left="1800" w:firstLine="360"/>
+        <w:rPr>
+          <w:b/>
+        </w:rPr>
+      </w:pPr>
+      <w:r>
+        <w:rPr>
+          <w:noProof/>
+        </w:rPr>
+        <w:drawing>
+          <wp:inline distT="0" distB="0" distL="0" distR="0" wp14:anchorId="2DF96760" wp14:editId="3B9F0407">
+            <wp:extent cx="3026870" cy="1781175"/>
+            <wp:effectExtent l="0" t="0" r="2540" b="0"/>
+            <wp:docPr id="2" name="Picture 2"/>
+            <wp:cNvGraphicFramePr>
+              <a:graphicFrameLocks xmlns:a="http://schemas.openxmlformats.org/drawingml/2006/main" noChangeAspect="1"/>
+            </wp:cNvGraphicFramePr>
+            <a:graphic xmlns:a="http://schemas.openxmlformats.org/drawingml/2006/main">
+              <a:graphicData uri="http://schemas.openxmlformats.org/drawingml/2006/picture">
+                <pic:pic xmlns:pic="http://schemas.openxmlformats.org/drawingml/2006/picture">
+                  <pic:nvPicPr>
+                    <pic:cNvPr id="1" name=""/>
+                    <pic:cNvPicPr/>
+                  </pic:nvPicPr>
+                  <pic:blipFill>
+                    <a:blip r:embed="rId6"/>
+                    <a:stretch>
+                      <a:fillRect/>
+                    </a:stretch>
+                  </pic:blipFill>
+                  <pic:spPr>
+                    <a:xfrm>
+                      <a:off x="0" y="0"/>
+                      <a:ext cx="3030742" cy="1783453"/>
+                    </a:xfrm>
+                    <a:prstGeom prst="rect">
+                      <a:avLst/>
+                    </a:prstGeom>
+                  </pic:spPr>
+                </pic:pic>
+              </a:graphicData>
+            </a:graphic>
+          </wp:inline>
+        </w:drawing>
+      </w:r>
+    </w:p>
+    <w:p>
+      <w:pPr>
+        <w:pStyle w:val="ListBullet"/>
+        <w:tabs>
+          <w:tab w:val="clear" w:pos="360"/>
+          <w:tab w:val="num" w:pos="720"/>
+        </w:tabs>
+        <w:ind w:left="720"/>
+      </w:pPr>
+      <w:r>
+        <w:t>This</w:t>
+      </w:r>
+      <w:r>
+        <w:t xml:space="preserve"> displays only 126 points, even though there are </w:t>
+      </w:r>
+      <w:r>
+        <w:t>234 observations in the dataset</w:t>
+      </w:r>
+    </w:p>
+    <w:p>
+      <w:pPr>
+        <w:pStyle w:val="ListBullet"/>
+        <w:tabs>
+          <w:tab w:val="clear" w:pos="360"/>
+          <w:tab w:val="num" w:pos="720"/>
+        </w:tabs>
+        <w:ind w:left="720"/>
+      </w:pPr>
+      <w:r>
+        <w:t xml:space="preserve">Values </w:t>
+      </w:r>
+      <w:r>
+        <w:t xml:space="preserve">of </w:t>
+      </w:r>
+      <w:proofErr w:type="spellStart"/>
+      <w:r>
+        <w:t>hwy</w:t>
+      </w:r>
+      <w:proofErr w:type="spellEnd"/>
+      <w:r>
+        <w:t xml:space="preserve"> </w:t>
+      </w:r>
+      <w:r>
+        <w:t xml:space="preserve">+ </w:t>
+      </w:r>
+      <w:proofErr w:type="spellStart"/>
+      <w:r>
+        <w:t>displ</w:t>
+      </w:r>
+      <w:proofErr w:type="spellEnd"/>
+      <w:r>
+        <w:t xml:space="preserve"> are </w:t>
+      </w:r>
+      <w:r>
+        <w:rPr>
+          <w:i/>
+        </w:rPr>
+        <w:t>rounded</w:t>
+      </w:r>
+      <w:r>
+        <w:t xml:space="preserve"> so points appear on a grid </w:t>
+      </w:r>
+      <w:r>
+        <w:t xml:space="preserve">+ many points overlap = </w:t>
+      </w:r>
+      <w:proofErr w:type="spellStart"/>
+      <w:r>
+        <w:rPr>
+          <w:b/>
+        </w:rPr>
+        <w:t>overplotting</w:t>
+      </w:r>
+      <w:proofErr w:type="spellEnd"/>
+    </w:p>
+    <w:p>
+      <w:pPr>
+        <w:pStyle w:val="ListBullet"/>
+        <w:tabs>
+          <w:tab w:val="clear" w:pos="360"/>
+          <w:tab w:val="num" w:pos="720"/>
+        </w:tabs>
+        <w:ind w:left="720"/>
+      </w:pPr>
+      <w:r>
+        <w:lastRenderedPageBreak/>
+        <w:t xml:space="preserve">Makes </w:t>
+      </w:r>
+      <w:r>
+        <w:t xml:space="preserve">it hard to see where the mass of the data is. Are </w:t>
+      </w:r>
+      <w:r>
+        <w:t xml:space="preserve">DP’s </w:t>
+      </w:r>
+      <w:r>
+        <w:t xml:space="preserve">spread equally throughout the graph, or is there </w:t>
+      </w:r>
+      <w:r>
+        <w:t xml:space="preserve">1 </w:t>
+      </w:r>
+      <w:r>
+        <w:t xml:space="preserve">special combination of </w:t>
+      </w:r>
+      <w:proofErr w:type="spellStart"/>
+      <w:r>
+        <w:t>hwy</w:t>
+      </w:r>
+      <w:proofErr w:type="spellEnd"/>
+      <w:r>
+        <w:t xml:space="preserve"> </w:t>
+      </w:r>
+      <w:r>
+        <w:t xml:space="preserve">+ </w:t>
+      </w:r>
+      <w:proofErr w:type="spellStart"/>
+      <w:r>
+        <w:t>displ</w:t>
+      </w:r>
+      <w:proofErr w:type="spellEnd"/>
+      <w:r>
+        <w:t xml:space="preserve"> that contains 109 values?</w:t>
+      </w:r>
+    </w:p>
+    <w:p>
+      <w:pPr>
+        <w:pStyle w:val="ListBullet"/>
+        <w:tabs>
+          <w:tab w:val="clear" w:pos="360"/>
+          <w:tab w:val="num" w:pos="720"/>
+        </w:tabs>
+        <w:ind w:left="720"/>
+      </w:pPr>
+      <w:r>
+        <w:rPr>
+          <w:b/>
+        </w:rPr>
+        <w:t xml:space="preserve">Jitter </w:t>
+      </w:r>
+      <w:r>
+        <w:t>adds a small amount of random noise to each</w:t>
+      </w:r>
+      <w:r>
+        <w:t xml:space="preserve"> DP to spread DP’s </w:t>
+      </w:r>
+      <w:r>
+        <w:t xml:space="preserve">out </w:t>
+      </w:r>
+      <w:r>
+        <w:t xml:space="preserve">b/c </w:t>
+      </w:r>
+      <w:r>
+        <w:t xml:space="preserve">no </w:t>
+      </w:r>
+      <w:r>
+        <w:t xml:space="preserve">2 </w:t>
+      </w:r>
+      <w:r>
+        <w:t>points are likely to receive the same amount of random noise.</w:t>
+      </w:r>
+    </w:p>
+    <w:p>
+      <w:pPr>
+        <w:pStyle w:val="ListBullet"/>
+        <w:numPr>
+          <w:ilvl w:val="0"/>
+          <w:numId w:val="0"/>
+        </w:numPr>
+        <w:ind w:left="1440" w:firstLine="720"/>
+      </w:pPr>
+      <w:r>
+        <w:rPr>
+          <w:noProof/>
+        </w:rPr>
+        <w:drawing>
+          <wp:inline distT="0" distB="0" distL="0" distR="0" wp14:anchorId="13F49993" wp14:editId="26C4045C">
+            <wp:extent cx="3067050" cy="1776543"/>
+            <wp:effectExtent l="0" t="0" r="0" b="0"/>
+            <wp:docPr id="3" name="Picture 3"/>
+            <wp:cNvGraphicFramePr>
+              <a:graphicFrameLocks xmlns:a="http://schemas.openxmlformats.org/drawingml/2006/main" noChangeAspect="1"/>
+            </wp:cNvGraphicFramePr>
+            <a:graphic xmlns:a="http://schemas.openxmlformats.org/drawingml/2006/main">
+              <a:graphicData uri="http://schemas.openxmlformats.org/drawingml/2006/picture">
+                <pic:pic xmlns:pic="http://schemas.openxmlformats.org/drawingml/2006/picture">
+                  <pic:nvPicPr>
+                    <pic:cNvPr id="1" name=""/>
+                    <pic:cNvPicPr/>
+                  </pic:nvPicPr>
+                  <pic:blipFill>
+                    <a:blip r:embed="rId7"/>
+                    <a:stretch>
+                      <a:fillRect/>
+                    </a:stretch>
+                  </pic:blipFill>
+                  <pic:spPr>
+                    <a:xfrm>
+                      <a:off x="0" y="0"/>
+                      <a:ext cx="3074071" cy="1780610"/>
+                    </a:xfrm>
+                    <a:prstGeom prst="rect">
+                      <a:avLst/>
+                    </a:prstGeom>
+                  </pic:spPr>
+                </pic:pic>
+              </a:graphicData>
+            </a:graphic>
+          </wp:inline>
+        </w:drawing>
+      </w:r>
+    </w:p>
+    <w:p>
+      <w:pPr>
+        <w:pStyle w:val="ListBullet"/>
+        <w:tabs>
+          <w:tab w:val="clear" w:pos="360"/>
+          <w:tab w:val="num" w:pos="1080"/>
+        </w:tabs>
+        <w:ind w:left="1080"/>
+      </w:pPr>
+      <w:r>
+        <w:t>makes graph less accurate at small scales, but more revealing at large scales</w:t>
+      </w:r>
+    </w:p>
+    <w:p>
+      <w:pPr>
+        <w:pStyle w:val="ListBullet"/>
+        <w:numPr>
+          <w:ilvl w:val="0"/>
+          <w:numId w:val="0"/>
+        </w:numPr>
+        <w:ind w:left="360" w:hanging="360"/>
+      </w:pPr>
+    </w:p>
+    <w:p>
+      <w:pPr>
+        <w:pStyle w:val="ListBullet"/>
+        <w:numPr>
+          <w:ilvl w:val="0"/>
+          <w:numId w:val="0"/>
+        </w:numPr>
+        <w:ind w:left="360" w:hanging="360"/>
+        <w:jc w:val="center"/>
+        <w:rPr>
+          <w:b/>
+          <w:u w:val="single"/>
+        </w:rPr>
+      </w:pPr>
+      <w:r>
+        <w:rPr>
+          <w:b/>
+          <w:u w:val="single"/>
+        </w:rPr>
+        <w:t>3.9 Coordinate systems</w:t>
+      </w:r>
+    </w:p>
+    <w:p>
+      <w:pPr>
+        <w:pStyle w:val="ListBullet"/>
+        <w:numPr>
+          <w:ilvl w:val="0"/>
+          <w:numId w:val="0"/>
+        </w:numPr>
+        <w:ind w:left="360" w:hanging="360"/>
+        <w:jc w:val="center"/>
+        <w:rPr>
+          <w:b/>
+          <w:u w:val="single"/>
+        </w:rPr>
+      </w:pPr>
+    </w:p>
+    <w:p>
+      <w:pPr>
+        <w:pStyle w:val="ListBullet"/>
+      </w:pPr>
+      <w:r>
+        <w:rPr>
+          <w:b/>
+        </w:rPr>
+        <w:t>Coordinate systems</w:t>
+      </w:r>
+      <w:r>
+        <w:t xml:space="preserve"> </w:t>
+      </w:r>
+      <w:r>
+        <w:t>=</w:t>
+      </w:r>
+      <w:r>
+        <w:t xml:space="preserve"> probably most complicated part of ggplot2</w:t>
+      </w:r>
+    </w:p>
+    <w:p>
+      <w:pPr>
+        <w:pStyle w:val="ListBullet"/>
+      </w:pPr>
+      <w:r>
+        <w:t xml:space="preserve">Default </w:t>
+      </w:r>
+      <w:r>
+        <w:t xml:space="preserve">coordinate system = </w:t>
+      </w:r>
+      <w:r>
+        <w:rPr>
+          <w:b/>
+        </w:rPr>
+        <w:t>Cartesian coordinate system</w:t>
+      </w:r>
+      <w:r>
+        <w:t xml:space="preserve"> where x </w:t>
+      </w:r>
+      <w:r>
+        <w:t xml:space="preserve">+ </w:t>
+      </w:r>
+      <w:r>
+        <w:t xml:space="preserve">y positions act </w:t>
+      </w:r>
+      <w:r>
+        <w:rPr>
+          <w:i/>
+        </w:rPr>
+        <w:t>independently</w:t>
+      </w:r>
+      <w:r>
+        <w:t xml:space="preserve"> to determine the location of each point. There are </w:t>
+      </w:r>
+      <w:r>
+        <w:t>others</w:t>
+      </w:r>
+    </w:p>
+    <w:p>
+      <w:pPr>
+        <w:pStyle w:val="ListBullet"/>
+        <w:tabs>
+          <w:tab w:val="clear" w:pos="360"/>
+          <w:tab w:val="num" w:pos="720"/>
+        </w:tabs>
+        <w:ind w:left="720"/>
+      </w:pPr>
+      <w:proofErr w:type="spellStart"/>
+      <w:r>
+        <w:rPr>
+          <w:b/>
+        </w:rPr>
+        <w:t>coord_</w:t>
+      </w:r>
+      <w:proofErr w:type="gramStart"/>
+      <w:r>
+        <w:rPr>
+          <w:b/>
+        </w:rPr>
+        <w:t>flip</w:t>
+      </w:r>
+      <w:proofErr w:type="spellEnd"/>
+      <w:r>
+        <w:rPr>
+          <w:b/>
+        </w:rPr>
+        <w:t>(</w:t>
+      </w:r>
+      <w:proofErr w:type="gramEnd"/>
+      <w:r>
+        <w:rPr>
+          <w:b/>
+        </w:rPr>
+        <w:t>)</w:t>
+      </w:r>
+      <w:r>
+        <w:rPr>
+          <w:b/>
+        </w:rPr>
+        <w:t> </w:t>
+      </w:r>
+      <w:r>
+        <w:t xml:space="preserve">switches x </w:t>
+      </w:r>
+      <w:r>
+        <w:t xml:space="preserve">+ </w:t>
+      </w:r>
+      <w:r>
+        <w:t xml:space="preserve">y axes. </w:t>
+      </w:r>
+    </w:p>
+    <w:p>
+      <w:pPr>
+        <w:pStyle w:val="ListBullet"/>
+        <w:tabs>
+          <w:tab w:val="clear" w:pos="360"/>
+          <w:tab w:val="num" w:pos="1080"/>
+        </w:tabs>
+        <w:ind w:left="1080"/>
+      </w:pPr>
+      <w:r>
+        <w:t>useful if you want horizontal boxplots</w:t>
+      </w:r>
+      <w:r>
+        <w:t xml:space="preserve"> or for long labels (</w:t>
+      </w:r>
+      <w:r>
+        <w:t>hard</w:t>
+      </w:r>
+      <w:r>
+        <w:t xml:space="preserve"> to get them to fit w/</w:t>
+      </w:r>
+      <w:r>
+        <w:t>out overlapping on the x-axis</w:t>
+      </w:r>
+    </w:p>
+    <w:p>
+      <w:pPr>
+        <w:pStyle w:val="ListBullet"/>
+        <w:tabs>
+          <w:tab w:val="clear" w:pos="360"/>
+          <w:tab w:val="num" w:pos="720"/>
+        </w:tabs>
+        <w:ind w:left="720"/>
+        <w:rPr>
+          <w:b/>
+        </w:rPr>
+      </w:pPr>
+      <w:proofErr w:type="spellStart"/>
+      <w:r>
+        <w:rPr>
+          <w:b/>
+        </w:rPr>
+        <w:t>coord_</w:t>
+      </w:r>
+      <w:proofErr w:type="gramStart"/>
+      <w:r>
+        <w:rPr>
+          <w:b/>
+        </w:rPr>
+        <w:t>quickmap</w:t>
+      </w:r>
+      <w:proofErr w:type="spellEnd"/>
+      <w:r>
+        <w:rPr>
+          <w:b/>
+        </w:rPr>
+        <w:t>(</w:t>
+      </w:r>
+      <w:proofErr w:type="gramEnd"/>
+      <w:r>
+        <w:rPr>
+          <w:b/>
+        </w:rPr>
+        <w:t>)</w:t>
+      </w:r>
+      <w:r>
+        <w:rPr>
+          <w:b/>
+        </w:rPr>
+        <w:t> </w:t>
+      </w:r>
+      <w:r>
+        <w:t xml:space="preserve">sets aspect ratio correctly for maps. </w:t>
+      </w:r>
+    </w:p>
+    <w:p>
+      <w:pPr>
+        <w:pStyle w:val="ListBullet"/>
+        <w:tabs>
+          <w:tab w:val="clear" w:pos="360"/>
+          <w:tab w:val="num" w:pos="1080"/>
+        </w:tabs>
+        <w:ind w:left="1080"/>
+        <w:rPr>
+          <w:b/>
+        </w:rPr>
+      </w:pPr>
+      <w:r>
+        <w:t xml:space="preserve">Very </w:t>
+      </w:r>
+      <w:r>
+        <w:t xml:space="preserve">important if plotting </w:t>
+      </w:r>
+      <w:r>
+        <w:rPr>
+          <w:b/>
+        </w:rPr>
+        <w:t>spatial data</w:t>
+      </w:r>
+      <w:r>
+        <w:t xml:space="preserve"> </w:t>
+      </w:r>
+    </w:p>
+    <w:p>
+      <w:pPr>
+        <w:pStyle w:val="ListBullet"/>
+        <w:tabs>
+          <w:tab w:val="clear" w:pos="360"/>
+          <w:tab w:val="num" w:pos="720"/>
+        </w:tabs>
+        <w:ind w:left="720"/>
+      </w:pPr>
+      <w:proofErr w:type="spellStart"/>
+      <w:r>
+        <w:rPr>
+          <w:b/>
+        </w:rPr>
+        <w:t>coord_polar</w:t>
+      </w:r>
+      <w:proofErr w:type="spellEnd"/>
+      <w:r>
+        <w:rPr>
+          <w:b/>
+        </w:rPr>
+        <w:t>()</w:t>
+      </w:r>
+      <w:r>
+        <w:rPr>
+          <w:b/>
+        </w:rPr>
+        <w:t> </w:t>
+      </w:r>
+      <w:r>
+        <w:t xml:space="preserve">uses </w:t>
+      </w:r>
+      <w:r>
+        <w:rPr>
+          <w:b/>
+        </w:rPr>
+        <w:t>polar coordinates</w:t>
+      </w:r>
+      <w:r>
+        <w:t xml:space="preserve"> =</w:t>
+      </w:r>
+      <w:r>
+        <w:t xml:space="preserve"> interesting connection between a bar chart </w:t>
+      </w:r>
+      <w:r>
+        <w:t xml:space="preserve">+ </w:t>
+      </w:r>
+      <w:r>
+        <w:t xml:space="preserve">a </w:t>
+      </w:r>
+      <w:r>
+        <w:rPr>
+          <w:b/>
+        </w:rPr>
+        <w:t>Coxcomb chart</w:t>
+      </w:r>
+    </w:p>
+    <w:p>
+      <w:pPr>
+        <w:pStyle w:val="ListBullet"/>
+        <w:numPr>
+          <w:ilvl w:val="0"/>
+          <w:numId w:val="0"/>
+        </w:numPr>
+        <w:ind w:left="360" w:hanging="360"/>
+      </w:pPr>
+    </w:p>
+    <w:p>
+      <w:pPr>
+        <w:pStyle w:val="ListBullet"/>
+        <w:numPr>
+          <w:ilvl w:val="0"/>
+          <w:numId w:val="0"/>
+        </w:numPr>
+        <w:ind w:left="360" w:hanging="360"/>
+        <w:jc w:val="center"/>
+        <w:rPr>
+          <w:b/>
+          <w:u w:val="single"/>
+        </w:rPr>
+      </w:pPr>
+      <w:r>
+        <w:rPr>
+          <w:b/>
+          <w:u w:val="single"/>
+        </w:rPr>
+        <w:t>3.10 The Layered Grammar Of Graphics</w:t>
+      </w:r>
+    </w:p>
+    <w:p>
+      <w:pPr>
+        <w:pStyle w:val="ListBullet"/>
+        <w:numPr>
+          <w:ilvl w:val="0"/>
+          <w:numId w:val="0"/>
+        </w:numPr>
+        <w:ind w:left="360" w:hanging="360"/>
+      </w:pPr>
+    </w:p>
+    <w:p>
+      <w:pPr>
+        <w:pStyle w:val="ListBullet"/>
+      </w:pPr>
+      <w:r>
+        <w:t xml:space="preserve">Foundation to make any type of plot </w:t>
+      </w:r>
+      <w:r>
+        <w:t>w/ ggplot2</w:t>
+      </w:r>
+      <w:r>
+        <w:t>:</w:t>
+      </w:r>
+    </w:p>
+    <w:p>
+      <w:pPr>
+        <w:shd w:val="clear" w:color="auto" w:fill="F7F7F7"/>
+        <w:tabs>
+          <w:tab w:val="left" w:pos="916"/>
+          <w:tab w:val="left" w:pos="1832"/>
+          <w:tab w:val="left" w:pos="2748"/>
+          <w:tab w:val="left" w:pos="3664"/>
+          <w:tab w:val="left" w:pos="4580"/>
+          <w:tab w:val="left" w:pos="5496"/>
+          <w:tab w:val="left" w:pos="6412"/>
+          <w:tab w:val="left" w:pos="7328"/>
+          <w:tab w:val="left" w:pos="8244"/>
+          <w:tab w:val="left" w:pos="9160"/>
+          <w:tab w:val="left" w:pos="10076"/>
+          <w:tab w:val="left" w:pos="10992"/>
+          <w:tab w:val="left" w:pos="11908"/>
+          <w:tab w:val="left" w:pos="12824"/>
+          <w:tab w:val="left" w:pos="13740"/>
+          <w:tab w:val="left" w:pos="14656"/>
+        </w:tabs>
+        <w:spacing w:after="0" w:line="240" w:lineRule="auto"/>
+        <w:rPr>
+          <w:rFonts w:ascii="Consolas" w:eastAsia="Times New Roman" w:hAnsi="Consolas" w:cs="Consolas"/>
+          <w:color w:val="333333"/>
+          <w:spacing w:val="3"/>
+          <w:sz w:val="20"/>
+          <w:szCs w:val="20"/>
+          <w:bdr w:val="none" w:sz="0" w:space="0" w:color="auto" w:frame="1"/>
+        </w:rPr>
+      </w:pPr>
+      <w:r>
+        <w:rPr>
+          <w:rFonts w:ascii="Consolas" w:eastAsia="Times New Roman" w:hAnsi="Consolas" w:cs="Consolas"/>
+          <w:color w:val="333333"/>
+          <w:spacing w:val="3"/>
+          <w:sz w:val="20"/>
+          <w:szCs w:val="20"/>
+          <w:bdr w:val="none" w:sz="0" w:space="0" w:color="auto" w:frame="1"/>
+        </w:rPr>
+        <w:tab/>
+      </w:r>
+      <w:proofErr w:type="spellStart"/>
+      <w:proofErr w:type="gramStart"/>
+      <w:r>
+        <w:rPr>
+          <w:rFonts w:ascii="Consolas" w:eastAsia="Times New Roman" w:hAnsi="Consolas" w:cs="Consolas"/>
+          <w:color w:val="333333"/>
+          <w:spacing w:val="3"/>
+          <w:sz w:val="20"/>
+          <w:szCs w:val="20"/>
+          <w:bdr w:val="none" w:sz="0" w:space="0" w:color="auto" w:frame="1"/>
+        </w:rPr>
+        <w:t>ggplot</w:t>
+      </w:r>
+      <w:proofErr w:type="spellEnd"/>
+      <w:r>
+        <w:rPr>
+          <w:rFonts w:ascii="Consolas" w:eastAsia="Times New Roman" w:hAnsi="Consolas" w:cs="Consolas"/>
+          <w:color w:val="333333"/>
+          <w:spacing w:val="3"/>
+          <w:sz w:val="20"/>
+          <w:szCs w:val="20"/>
+          <w:bdr w:val="none" w:sz="0" w:space="0" w:color="auto" w:frame="1"/>
+        </w:rPr>
+        <w:t>(</w:t>
+      </w:r>
+      <w:proofErr w:type="gramEnd"/>
+      <w:r>
+        <w:rPr>
+          <w:rFonts w:ascii="Consolas" w:eastAsia="Times New Roman" w:hAnsi="Consolas" w:cs="Consolas"/>
+          <w:color w:val="333333"/>
+          <w:spacing w:val="3"/>
+          <w:sz w:val="20"/>
+          <w:szCs w:val="20"/>
+          <w:bdr w:val="none" w:sz="0" w:space="0" w:color="auto" w:frame="1"/>
+        </w:rPr>
+        <w:t xml:space="preserve">data = &lt;DATA&gt;) + </w:t>
+      </w:r>
+    </w:p>
+    <w:p>
+      <w:pPr>
+        <w:shd w:val="clear" w:color="auto" w:fill="F7F7F7"/>
+        <w:tabs>
+          <w:tab w:val="left" w:pos="916"/>
+          <w:tab w:val="left" w:pos="1832"/>
+          <w:tab w:val="left" w:pos="2748"/>
+          <w:tab w:val="left" w:pos="3664"/>
+          <w:tab w:val="left" w:pos="4580"/>
+          <w:tab w:val="left" w:pos="5496"/>
+          <w:tab w:val="left" w:pos="6412"/>
+          <w:tab w:val="left" w:pos="7328"/>
+          <w:tab w:val="left" w:pos="8244"/>
+          <w:tab w:val="left" w:pos="9160"/>
+          <w:tab w:val="left" w:pos="10076"/>
+          <w:tab w:val="left" w:pos="10992"/>
+          <w:tab w:val="left" w:pos="11908"/>
+          <w:tab w:val="left" w:pos="12824"/>
+          <w:tab w:val="left" w:pos="13740"/>
+          <w:tab w:val="left" w:pos="14656"/>
+        </w:tabs>
+        <w:spacing w:after="0" w:line="240" w:lineRule="auto"/>
+        <w:rPr>
+          <w:rFonts w:ascii="Consolas" w:eastAsia="Times New Roman" w:hAnsi="Consolas" w:cs="Consolas"/>
+          <w:color w:val="333333"/>
+          <w:spacing w:val="3"/>
+          <w:sz w:val="20"/>
+          <w:szCs w:val="20"/>
+          <w:bdr w:val="none" w:sz="0" w:space="0" w:color="auto" w:frame="1"/>
+        </w:rPr>
+      </w:pPr>
+      <w:r>
+        <w:rPr>
+          <w:rFonts w:ascii="Consolas" w:eastAsia="Times New Roman" w:hAnsi="Consolas" w:cs="Consolas"/>
+          <w:color w:val="333333"/>
+          <w:spacing w:val="3"/>
+          <w:sz w:val="20"/>
+          <w:szCs w:val="20"/>
+          <w:bdr w:val="none" w:sz="0" w:space="0" w:color="auto" w:frame="1"/>
+        </w:rPr>
+        <w:tab/>
+      </w:r>
+      <w:r>
+        <w:rPr>
+          <w:rFonts w:ascii="Consolas" w:eastAsia="Times New Roman" w:hAnsi="Consolas" w:cs="Consolas"/>
+          <w:color w:val="333333"/>
+          <w:spacing w:val="3"/>
+          <w:sz w:val="20"/>
+          <w:szCs w:val="20"/>
+          <w:bdr w:val="none" w:sz="0" w:space="0" w:color="auto" w:frame="1"/>
+        </w:rPr>
+        <w:t xml:space="preserve">  &lt;GEOM_FUNCTION</w:t>
+      </w:r>
+      <w:proofErr w:type="gramStart"/>
+      <w:r>
+        <w:rPr>
+          <w:rFonts w:ascii="Consolas" w:eastAsia="Times New Roman" w:hAnsi="Consolas" w:cs="Consolas"/>
+          <w:color w:val="333333"/>
+          <w:spacing w:val="3"/>
+          <w:sz w:val="20"/>
+          <w:szCs w:val="20"/>
+          <w:bdr w:val="none" w:sz="0" w:space="0" w:color="auto" w:frame="1"/>
+        </w:rPr>
+        <w:t>&gt;(</w:t>
+      </w:r>
+      <w:proofErr w:type="gramEnd"/>
+    </w:p>
+    <w:p>
+      <w:pPr>
+        <w:shd w:val="clear" w:color="auto" w:fill="F7F7F7"/>
+        <w:tabs>
+          <w:tab w:val="left" w:pos="916"/>
+          <w:tab w:val="left" w:pos="1832"/>
+          <w:tab w:val="left" w:pos="2748"/>
+          <w:tab w:val="left" w:pos="3664"/>
+          <w:tab w:val="left" w:pos="4580"/>
+          <w:tab w:val="left" w:pos="5496"/>
+          <w:tab w:val="left" w:pos="6412"/>
+          <w:tab w:val="left" w:pos="7328"/>
+          <w:tab w:val="left" w:pos="8244"/>
+          <w:tab w:val="left" w:pos="9160"/>
+          <w:tab w:val="left" w:pos="10076"/>
+          <w:tab w:val="left" w:pos="10992"/>
+          <w:tab w:val="left" w:pos="11908"/>
+          <w:tab w:val="left" w:pos="12824"/>
+          <w:tab w:val="left" w:pos="13740"/>
+          <w:tab w:val="left" w:pos="14656"/>
+        </w:tabs>
+        <w:spacing w:after="0" w:line="240" w:lineRule="auto"/>
+        <w:rPr>
+          <w:rFonts w:ascii="Consolas" w:eastAsia="Times New Roman" w:hAnsi="Consolas" w:cs="Consolas"/>
+          <w:color w:val="333333"/>
+          <w:spacing w:val="3"/>
+          <w:sz w:val="20"/>
+          <w:szCs w:val="20"/>
+          <w:bdr w:val="none" w:sz="0" w:space="0" w:color="auto" w:frame="1"/>
+        </w:rPr>
+      </w:pPr>
+      <w:r>
+        <w:rPr>
+          <w:rFonts w:ascii="Consolas" w:eastAsia="Times New Roman" w:hAnsi="Consolas" w:cs="Consolas"/>
+          <w:color w:val="333333"/>
+          <w:spacing w:val="3"/>
+          <w:sz w:val="20"/>
+          <w:szCs w:val="20"/>
+          <w:bdr w:val="none" w:sz="0" w:space="0" w:color="auto" w:frame="1"/>
+        </w:rPr>
+        <w:tab/>
+      </w:r>
+      <w:r>
+        <w:rPr>
+          <w:rFonts w:ascii="Consolas" w:eastAsia="Times New Roman" w:hAnsi="Consolas" w:cs="Consolas"/>
+          <w:color w:val="333333"/>
+          <w:spacing w:val="3"/>
+          <w:sz w:val="20"/>
+          <w:szCs w:val="20"/>
+          <w:bdr w:val="none" w:sz="0" w:space="0" w:color="auto" w:frame="1"/>
+        </w:rPr>
+        <w:t xml:space="preserve">     </w:t>
+      </w:r>
+      <w:proofErr w:type="gramStart"/>
+      <w:r>
+        <w:rPr>
+          <w:rFonts w:ascii="Consolas" w:eastAsia="Times New Roman" w:hAnsi="Consolas" w:cs="Consolas"/>
+          <w:color w:val="333333"/>
+          <w:spacing w:val="3"/>
+          <w:sz w:val="20"/>
+          <w:szCs w:val="20"/>
+          <w:bdr w:val="none" w:sz="0" w:space="0" w:color="auto" w:frame="1"/>
+        </w:rPr>
+        <w:t>mapping</w:t>
+      </w:r>
+      <w:proofErr w:type="gramEnd"/>
+      <w:r>
+        <w:rPr>
+          <w:rFonts w:ascii="Consolas" w:eastAsia="Times New Roman" w:hAnsi="Consolas" w:cs="Consolas"/>
+          <w:color w:val="333333"/>
+          <w:spacing w:val="3"/>
+          <w:sz w:val="20"/>
+          <w:szCs w:val="20"/>
+          <w:bdr w:val="none" w:sz="0" w:space="0" w:color="auto" w:frame="1"/>
+        </w:rPr>
+        <w:t xml:space="preserve"> = </w:t>
+      </w:r>
+      <w:proofErr w:type="spellStart"/>
+      <w:r>
+        <w:rPr>
+          <w:rFonts w:ascii="Consolas" w:eastAsia="Times New Roman" w:hAnsi="Consolas" w:cs="Consolas"/>
+          <w:color w:val="333333"/>
+          <w:spacing w:val="3"/>
+          <w:sz w:val="20"/>
+          <w:szCs w:val="20"/>
+          <w:bdr w:val="none" w:sz="0" w:space="0" w:color="auto" w:frame="1"/>
+        </w:rPr>
+        <w:t>aes</w:t>
+      </w:r>
+      <w:proofErr w:type="spellEnd"/>
+      <w:r>
+        <w:rPr>
+          <w:rFonts w:ascii="Consolas" w:eastAsia="Times New Roman" w:hAnsi="Consolas" w:cs="Consolas"/>
+          <w:color w:val="333333"/>
+          <w:spacing w:val="3"/>
+          <w:sz w:val="20"/>
+          <w:szCs w:val="20"/>
+          <w:bdr w:val="none" w:sz="0" w:space="0" w:color="auto" w:frame="1"/>
+        </w:rPr>
+        <w:t>(&lt;MAPPINGS&gt;),</w:t>
+      </w:r>
+    </w:p>
+    <w:p>
+      <w:pPr>
+        <w:shd w:val="clear" w:color="auto" w:fill="F7F7F7"/>
+        <w:tabs>
+          <w:tab w:val="left" w:pos="916"/>
+          <w:tab w:val="left" w:pos="1832"/>
+          <w:tab w:val="left" w:pos="2748"/>
+          <w:tab w:val="left" w:pos="3664"/>
+          <w:tab w:val="left" w:pos="4580"/>
+          <w:tab w:val="left" w:pos="5496"/>
+          <w:tab w:val="left" w:pos="6412"/>
+          <w:tab w:val="left" w:pos="7328"/>
+          <w:tab w:val="left" w:pos="8244"/>
+          <w:tab w:val="left" w:pos="9160"/>
+          <w:tab w:val="left" w:pos="10076"/>
+          <w:tab w:val="left" w:pos="10992"/>
+          <w:tab w:val="left" w:pos="11908"/>
+          <w:tab w:val="left" w:pos="12824"/>
+          <w:tab w:val="left" w:pos="13740"/>
+          <w:tab w:val="left" w:pos="14656"/>
+        </w:tabs>
+        <w:spacing w:after="0" w:line="240" w:lineRule="auto"/>
+        <w:rPr>
+          <w:rFonts w:ascii="Consolas" w:eastAsia="Times New Roman" w:hAnsi="Consolas" w:cs="Consolas"/>
+          <w:color w:val="333333"/>
+          <w:spacing w:val="3"/>
+          <w:sz w:val="20"/>
+          <w:szCs w:val="20"/>
+          <w:bdr w:val="none" w:sz="0" w:space="0" w:color="auto" w:frame="1"/>
+        </w:rPr>
+      </w:pPr>
+      <w:r>
+        <w:rPr>
+          <w:rFonts w:ascii="Consolas" w:eastAsia="Times New Roman" w:hAnsi="Consolas" w:cs="Consolas"/>
+          <w:color w:val="333333"/>
+          <w:spacing w:val="3"/>
+          <w:sz w:val="20"/>
+          <w:szCs w:val="20"/>
+          <w:bdr w:val="none" w:sz="0" w:space="0" w:color="auto" w:frame="1"/>
+        </w:rPr>
+        <w:tab/>
+      </w:r>
+      <w:r>
+        <w:rPr>
+          <w:rFonts w:ascii="Consolas" w:eastAsia="Times New Roman" w:hAnsi="Consolas" w:cs="Consolas"/>
+          <w:color w:val="333333"/>
+          <w:spacing w:val="3"/>
+          <w:sz w:val="20"/>
+          <w:szCs w:val="20"/>
+          <w:bdr w:val="none" w:sz="0" w:space="0" w:color="auto" w:frame="1"/>
+        </w:rPr>
+        <w:t xml:space="preserve">     </w:t>
+      </w:r>
+      <w:proofErr w:type="gramStart"/>
+      <w:r>
+        <w:rPr>
+          <w:rFonts w:ascii="Consolas" w:eastAsia="Times New Roman" w:hAnsi="Consolas" w:cs="Consolas"/>
+          <w:color w:val="333333"/>
+          <w:spacing w:val="3"/>
+          <w:sz w:val="20"/>
+          <w:szCs w:val="20"/>
+          <w:bdr w:val="none" w:sz="0" w:space="0" w:color="auto" w:frame="1"/>
+        </w:rPr>
+        <w:t>stat</w:t>
+      </w:r>
+      <w:proofErr w:type="gramEnd"/>
+      <w:r>
+        <w:rPr>
+          <w:rFonts w:ascii="Consolas" w:eastAsia="Times New Roman" w:hAnsi="Consolas" w:cs="Consolas"/>
+          <w:color w:val="333333"/>
+          <w:spacing w:val="3"/>
+          <w:sz w:val="20"/>
+          <w:szCs w:val="20"/>
+          <w:bdr w:val="none" w:sz="0" w:space="0" w:color="auto" w:frame="1"/>
+        </w:rPr>
+        <w:t xml:space="preserve"> = &lt;STAT&gt;, </w:t>
+      </w:r>
+    </w:p>
+    <w:p>
+      <w:pPr>
+        <w:shd w:val="clear" w:color="auto" w:fill="F7F7F7"/>
+        <w:tabs>
+          <w:tab w:val="left" w:pos="916"/>
+          <w:tab w:val="left" w:pos="1832"/>
+          <w:tab w:val="left" w:pos="2748"/>
+          <w:tab w:val="left" w:pos="3664"/>
+          <w:tab w:val="left" w:pos="4580"/>
+          <w:tab w:val="left" w:pos="5496"/>
+          <w:tab w:val="left" w:pos="6412"/>
+          <w:tab w:val="left" w:pos="7328"/>
+          <w:tab w:val="left" w:pos="8244"/>
+          <w:tab w:val="left" w:pos="9160"/>
+          <w:tab w:val="left" w:pos="10076"/>
+          <w:tab w:val="left" w:pos="10992"/>
+          <w:tab w:val="left" w:pos="11908"/>
+          <w:tab w:val="left" w:pos="12824"/>
+          <w:tab w:val="left" w:pos="13740"/>
+          <w:tab w:val="left" w:pos="14656"/>
+        </w:tabs>
+        <w:spacing w:after="0" w:line="240" w:lineRule="auto"/>
+        <w:rPr>
+          <w:rFonts w:ascii="Consolas" w:eastAsia="Times New Roman" w:hAnsi="Consolas" w:cs="Consolas"/>
+          <w:color w:val="333333"/>
+          <w:spacing w:val="3"/>
+          <w:sz w:val="20"/>
+          <w:szCs w:val="20"/>
+          <w:bdr w:val="none" w:sz="0" w:space="0" w:color="auto" w:frame="1"/>
+        </w:rPr>
+      </w:pPr>
+      <w:r>
+        <w:rPr>
+          <w:rFonts w:ascii="Consolas" w:eastAsia="Times New Roman" w:hAnsi="Consolas" w:cs="Consolas"/>
+          <w:color w:val="333333"/>
+          <w:spacing w:val="3"/>
+          <w:sz w:val="20"/>
+          <w:szCs w:val="20"/>
+          <w:bdr w:val="none" w:sz="0" w:space="0" w:color="auto" w:frame="1"/>
+        </w:rPr>
+        <w:tab/>
+      </w:r>
+      <w:r>
+        <w:rPr>
+          <w:rFonts w:ascii="Consolas" w:eastAsia="Times New Roman" w:hAnsi="Consolas" w:cs="Consolas"/>
+          <w:color w:val="333333"/>
+          <w:spacing w:val="3"/>
+          <w:sz w:val="20"/>
+          <w:szCs w:val="20"/>
+          <w:bdr w:val="none" w:sz="0" w:space="0" w:color="auto" w:frame="1"/>
+        </w:rPr>
+        <w:t xml:space="preserve">     </w:t>
+      </w:r>
+      <w:proofErr w:type="gramStart"/>
+      <w:r>
+        <w:rPr>
+          <w:rFonts w:ascii="Consolas" w:eastAsia="Times New Roman" w:hAnsi="Consolas" w:cs="Consolas"/>
+          <w:color w:val="333333"/>
+          <w:spacing w:val="3"/>
+          <w:sz w:val="20"/>
+          <w:szCs w:val="20"/>
+          <w:bdr w:val="none" w:sz="0" w:space="0" w:color="auto" w:frame="1"/>
+        </w:rPr>
+        <w:t>position</w:t>
+      </w:r>
+      <w:proofErr w:type="gramEnd"/>
+      <w:r>
+        <w:rPr>
+          <w:rFonts w:ascii="Consolas" w:eastAsia="Times New Roman" w:hAnsi="Consolas" w:cs="Consolas"/>
+          <w:color w:val="333333"/>
+          <w:spacing w:val="3"/>
+          <w:sz w:val="20"/>
+          <w:szCs w:val="20"/>
+          <w:bdr w:val="none" w:sz="0" w:space="0" w:color="auto" w:frame="1"/>
+        </w:rPr>
+        <w:t xml:space="preserve"> = &lt;POSITION&gt;</w:t>
+      </w:r>
+    </w:p>
+    <w:p>
+      <w:pPr>
+        <w:shd w:val="clear" w:color="auto" w:fill="F7F7F7"/>
+        <w:tabs>
+          <w:tab w:val="left" w:pos="916"/>
+          <w:tab w:val="left" w:pos="1832"/>
+          <w:tab w:val="left" w:pos="2748"/>
+          <w:tab w:val="left" w:pos="3664"/>
+          <w:tab w:val="left" w:pos="4580"/>
+          <w:tab w:val="left" w:pos="5496"/>
+          <w:tab w:val="left" w:pos="6412"/>
+          <w:tab w:val="left" w:pos="7328"/>
+          <w:tab w:val="left" w:pos="8244"/>
+          <w:tab w:val="left" w:pos="9160"/>
+          <w:tab w:val="left" w:pos="10076"/>
+          <w:tab w:val="left" w:pos="10992"/>
+          <w:tab w:val="left" w:pos="11908"/>
+          <w:tab w:val="left" w:pos="12824"/>
+          <w:tab w:val="left" w:pos="13740"/>
+          <w:tab w:val="left" w:pos="14656"/>
+        </w:tabs>
+        <w:spacing w:after="0" w:line="240" w:lineRule="auto"/>
+        <w:rPr>
+          <w:rFonts w:ascii="Consolas" w:eastAsia="Times New Roman" w:hAnsi="Consolas" w:cs="Consolas"/>
+          <w:color w:val="333333"/>
+          <w:spacing w:val="3"/>
+          <w:sz w:val="20"/>
+          <w:szCs w:val="20"/>
+          <w:bdr w:val="none" w:sz="0" w:space="0" w:color="auto" w:frame="1"/>
+        </w:rPr>
+      </w:pPr>
+      <w:r>
+        <w:rPr>
+          <w:rFonts w:ascii="Consolas" w:eastAsia="Times New Roman" w:hAnsi="Consolas" w:cs="Consolas"/>
+          <w:color w:val="333333"/>
+          <w:spacing w:val="3"/>
+          <w:sz w:val="20"/>
+          <w:szCs w:val="20"/>
+          <w:bdr w:val="none" w:sz="0" w:space="0" w:color="auto" w:frame="1"/>
+        </w:rPr>
+        <w:tab/>
+      </w:r>
+      <w:r>
+        <w:rPr>
+          <w:rFonts w:ascii="Consolas" w:eastAsia="Times New Roman" w:hAnsi="Consolas" w:cs="Consolas"/>
+          <w:color w:val="333333"/>
+          <w:spacing w:val="3"/>
+          <w:sz w:val="20"/>
+          <w:szCs w:val="20"/>
+          <w:bdr w:val="none" w:sz="0" w:space="0" w:color="auto" w:frame="1"/>
+        </w:rPr>
+        <w:t xml:space="preserve">  ) +</w:t>
+      </w:r>
+    </w:p>
+    <w:p>
+      <w:pPr>
+        <w:shd w:val="clear" w:color="auto" w:fill="F7F7F7"/>
+        <w:tabs>
+          <w:tab w:val="left" w:pos="916"/>
+          <w:tab w:val="left" w:pos="1832"/>
+          <w:tab w:val="left" w:pos="2748"/>
+          <w:tab w:val="left" w:pos="3664"/>
+          <w:tab w:val="left" w:pos="4580"/>
+          <w:tab w:val="left" w:pos="5496"/>
+          <w:tab w:val="left" w:pos="6412"/>
+          <w:tab w:val="left" w:pos="7328"/>
+          <w:tab w:val="left" w:pos="8244"/>
+          <w:tab w:val="left" w:pos="9160"/>
+          <w:tab w:val="left" w:pos="10076"/>
+          <w:tab w:val="left" w:pos="10992"/>
+          <w:tab w:val="left" w:pos="11908"/>
+          <w:tab w:val="left" w:pos="12824"/>
+          <w:tab w:val="left" w:pos="13740"/>
+          <w:tab w:val="left" w:pos="14656"/>
+        </w:tabs>
+        <w:spacing w:after="0" w:line="240" w:lineRule="auto"/>
+        <w:rPr>
+          <w:rFonts w:ascii="Consolas" w:eastAsia="Times New Roman" w:hAnsi="Consolas" w:cs="Consolas"/>
+          <w:color w:val="333333"/>
+          <w:spacing w:val="3"/>
+          <w:sz w:val="20"/>
+          <w:szCs w:val="20"/>
+          <w:bdr w:val="none" w:sz="0" w:space="0" w:color="auto" w:frame="1"/>
+        </w:rPr>
+      </w:pPr>
+      <w:r>
+        <w:rPr>
+          <w:rFonts w:ascii="Consolas" w:eastAsia="Times New Roman" w:hAnsi="Consolas" w:cs="Consolas"/>
+          <w:color w:val="333333"/>
+          <w:spacing w:val="3"/>
+          <w:sz w:val="20"/>
+          <w:szCs w:val="20"/>
+          <w:bdr w:val="none" w:sz="0" w:space="0" w:color="auto" w:frame="1"/>
+        </w:rPr>
+        <w:tab/>
+      </w:r>
+      <w:r>
+        <w:rPr>
+          <w:rFonts w:ascii="Consolas" w:eastAsia="Times New Roman" w:hAnsi="Consolas" w:cs="Consolas"/>
+          <w:color w:val="333333"/>
+          <w:spacing w:val="3"/>
+          <w:sz w:val="20"/>
+          <w:szCs w:val="20"/>
+          <w:bdr w:val="none" w:sz="0" w:space="0" w:color="auto" w:frame="1"/>
+        </w:rPr>
+        <w:t xml:space="preserve">  &lt;COORDINATE_FUNCTION&gt; +</w:t>
+      </w:r>
+    </w:p>
+    <w:p>
+      <w:pPr>
+        <w:shd w:val="clear" w:color="auto" w:fill="F7F7F7"/>
+        <w:tabs>
+          <w:tab w:val="left" w:pos="916"/>
+          <w:tab w:val="left" w:pos="1832"/>
+          <w:tab w:val="left" w:pos="2748"/>
+          <w:tab w:val="left" w:pos="3664"/>
+          <w:tab w:val="left" w:pos="4580"/>
+          <w:tab w:val="left" w:pos="5496"/>
+          <w:tab w:val="left" w:pos="6412"/>
+          <w:tab w:val="left" w:pos="7328"/>
+          <w:tab w:val="left" w:pos="8244"/>
+          <w:tab w:val="left" w:pos="9160"/>
+          <w:tab w:val="left" w:pos="10076"/>
+          <w:tab w:val="left" w:pos="10992"/>
+          <w:tab w:val="left" w:pos="11908"/>
+          <w:tab w:val="left" w:pos="12824"/>
+          <w:tab w:val="left" w:pos="13740"/>
+          <w:tab w:val="left" w:pos="14656"/>
+        </w:tabs>
+        <w:spacing w:after="0" w:line="240" w:lineRule="auto"/>
+        <w:rPr>
+          <w:rFonts w:ascii="Consolas" w:eastAsia="Times New Roman" w:hAnsi="Consolas" w:cs="Consolas"/>
+          <w:color w:val="333333"/>
+          <w:spacing w:val="3"/>
+          <w:sz w:val="20"/>
+          <w:szCs w:val="20"/>
+          <w:bdr w:val="none" w:sz="0" w:space="0" w:color="auto" w:frame="1"/>
+        </w:rPr>
+      </w:pPr>
+      <w:r>
+        <w:rPr>
+          <w:rFonts w:ascii="Consolas" w:eastAsia="Times New Roman" w:hAnsi="Consolas" w:cs="Consolas"/>
+          <w:color w:val="333333"/>
+          <w:spacing w:val="3"/>
+          <w:sz w:val="20"/>
+          <w:szCs w:val="20"/>
+          <w:bdr w:val="none" w:sz="0" w:space="0" w:color="auto" w:frame="1"/>
+        </w:rPr>
+        <w:tab/>
+      </w:r>
+      <w:r>
+        <w:rPr>
+          <w:rFonts w:ascii="Consolas" w:eastAsia="Times New Roman" w:hAnsi="Consolas" w:cs="Consolas"/>
+          <w:color w:val="333333"/>
+          <w:spacing w:val="3"/>
+          <w:sz w:val="20"/>
+          <w:szCs w:val="20"/>
+          <w:bdr w:val="none" w:sz="0" w:space="0" w:color="auto" w:frame="1"/>
+        </w:rPr>
+        <w:t xml:space="preserve">  &lt;FACET_FUNCTION&gt;</w:t>
+      </w:r>
+    </w:p>
+    <w:p>
+      <w:pPr>
+        <w:pStyle w:val="ListBullet"/>
+        <w:numPr>
+          <w:ilvl w:val="0"/>
+          <w:numId w:val="0"/>
+        </w:numPr>
+        <w:ind w:left="360"/>
+      </w:pPr>
+    </w:p>
+    <w:p>
+      <w:pPr>
+        <w:pStyle w:val="ListBullet"/>
+      </w:pPr>
+      <w:r>
+        <w:t xml:space="preserve">Raw </w:t>
+      </w:r>
+      <w:r>
+        <w:t xml:space="preserve">template takes </w:t>
+      </w:r>
+      <w:r>
+        <w:t xml:space="preserve">7 </w:t>
+      </w:r>
+      <w:r>
+        <w:t>parameters</w:t>
+      </w:r>
+      <w:r>
+        <w:t xml:space="preserve"> = </w:t>
+      </w:r>
+      <w:r>
+        <w:t xml:space="preserve">bracketed words </w:t>
+      </w:r>
+    </w:p>
+    <w:p>
+      <w:pPr>
+        <w:pStyle w:val="ListBullet"/>
+      </w:pPr>
+      <w:r>
+        <w:t xml:space="preserve">In practice, rarely need to supply all </w:t>
+      </w:r>
+      <w:r>
+        <w:t xml:space="preserve">7 </w:t>
+      </w:r>
+      <w:r>
+        <w:t xml:space="preserve">parameters to make a graph </w:t>
+      </w:r>
+      <w:r>
+        <w:t xml:space="preserve">b/c </w:t>
+      </w:r>
+      <w:r>
+        <w:t xml:space="preserve">ggplot2 </w:t>
+      </w:r>
+      <w:r>
+        <w:t xml:space="preserve">provides </w:t>
+      </w:r>
+      <w:r>
+        <w:t xml:space="preserve">useful defaults for everything except data, mappings, </w:t>
+      </w:r>
+      <w:r>
+        <w:t xml:space="preserve">+ a </w:t>
+      </w:r>
+      <w:proofErr w:type="spellStart"/>
+      <w:r>
+        <w:t>geom</w:t>
+      </w:r>
+      <w:proofErr w:type="spellEnd"/>
+      <w:r>
+        <w:t xml:space="preserve"> function.</w:t>
+      </w:r>
+    </w:p>
+    <w:p>
+      <w:pPr>
+        <w:pStyle w:val="ListBullet"/>
+      </w:pPr>
+      <w:r>
+        <w:t xml:space="preserve">The </w:t>
+      </w:r>
+      <w:r>
+        <w:t xml:space="preserve">7 </w:t>
+      </w:r>
+      <w:r>
+        <w:t xml:space="preserve">parameters compose the </w:t>
+      </w:r>
+      <w:r>
+        <w:rPr>
+          <w:b/>
+        </w:rPr>
+        <w:t>Grammar Of Graphics</w:t>
+      </w:r>
+      <w:r>
+        <w:t xml:space="preserve"> = </w:t>
+      </w:r>
+      <w:r>
+        <w:t>fo</w:t>
+      </w:r>
+      <w:r>
+        <w:t>rmal system for building plots</w:t>
+      </w:r>
+    </w:p>
+    <w:p>
+      <w:pPr>
+        <w:pStyle w:val="ListBullet"/>
+      </w:pPr>
+      <w:r>
+        <w:rPr>
+          <w:b/>
+        </w:rPr>
+        <w:lastRenderedPageBreak/>
+        <w:t>The grammar of graphics</w:t>
+      </w:r>
+      <w:r>
+        <w:t xml:space="preserve"> </w:t>
+      </w:r>
+      <w:r>
+        <w:t xml:space="preserve">= </w:t>
+      </w:r>
+      <w:r>
+        <w:t>based on insight that you can uniquely describe </w:t>
+      </w:r>
+      <w:r>
+        <w:rPr>
+          <w:rStyle w:val="Emphasis"/>
+          <w:rFonts w:ascii="Helvetica" w:hAnsi="Helvetica" w:cs="Helvetica"/>
+          <w:color w:val="333333"/>
+          <w:spacing w:val="3"/>
+        </w:rPr>
+        <w:t>any</w:t>
+      </w:r>
+      <w:r>
+        <w:t xml:space="preserve"> plot as a </w:t>
+      </w:r>
+      <w:r>
+        <w:t xml:space="preserve">combo </w:t>
+      </w:r>
+      <w:r>
+        <w:t xml:space="preserve">of a dataset, </w:t>
+      </w:r>
+      <w:proofErr w:type="spellStart"/>
+      <w:r>
+        <w:t>geom</w:t>
+      </w:r>
+      <w:proofErr w:type="spellEnd"/>
+      <w:r>
+        <w:t xml:space="preserve">, set of mappings, stat, position adjustment, coordinate system, </w:t>
+      </w:r>
+      <w:r>
+        <w:t xml:space="preserve">+ </w:t>
+      </w:r>
+      <w:r>
+        <w:t>a faceting scheme.</w:t>
+      </w:r>
+    </w:p>
+    <w:p>
+      <w:pPr>
+        <w:pStyle w:val="ListBullet"/>
+      </w:pPr>
+      <w:r>
+        <w:t xml:space="preserve">Consider building </w:t>
+      </w:r>
+      <w:r>
+        <w:t xml:space="preserve">a basic plot from scratch: start </w:t>
+      </w:r>
+      <w:r>
+        <w:t xml:space="preserve">w/ </w:t>
+      </w:r>
+      <w:r>
+        <w:t xml:space="preserve">a dataset </w:t>
+      </w:r>
+      <w:r>
+        <w:t xml:space="preserve">+ </w:t>
+      </w:r>
+      <w:r>
+        <w:t xml:space="preserve">transform it into </w:t>
+      </w:r>
+      <w:r>
+        <w:t xml:space="preserve">info </w:t>
+      </w:r>
+      <w:r>
+        <w:t xml:space="preserve">to display </w:t>
+      </w:r>
+    </w:p>
+    <w:p>
+      <w:pPr>
+        <w:pStyle w:val="ListBullet"/>
+        <w:tabs>
+          <w:tab w:val="clear" w:pos="360"/>
+          <w:tab w:val="num" w:pos="720"/>
+        </w:tabs>
+        <w:ind w:left="720"/>
+      </w:pPr>
+      <w:r>
+        <w:rPr>
+          <w:noProof/>
+        </w:rPr>
+        <w:drawing>
+          <wp:inline distT="0" distB="0" distL="0" distR="0" wp14:anchorId="1DD05AA1" wp14:editId="2018C1C7">
+            <wp:extent cx="4433734" cy="352425"/>
+            <wp:effectExtent l="0" t="0" r="5080" b="0"/>
+            <wp:docPr id="4" name="Picture 4"/>
+            <wp:cNvGraphicFramePr>
+              <a:graphicFrameLocks xmlns:a="http://schemas.openxmlformats.org/drawingml/2006/main" noChangeAspect="1"/>
+            </wp:cNvGraphicFramePr>
+            <a:graphic xmlns:a="http://schemas.openxmlformats.org/drawingml/2006/main">
+              <a:graphicData uri="http://schemas.openxmlformats.org/drawingml/2006/picture">
+                <pic:pic xmlns:pic="http://schemas.openxmlformats.org/drawingml/2006/picture">
+                  <pic:nvPicPr>
+                    <pic:cNvPr id="1" name=""/>
+                    <pic:cNvPicPr/>
+                  </pic:nvPicPr>
+                  <pic:blipFill>
+                    <a:blip r:embed="rId8"/>
+                    <a:stretch>
+                      <a:fillRect/>
+                    </a:stretch>
+                  </pic:blipFill>
+                  <pic:spPr>
+                    <a:xfrm>
+                      <a:off x="0" y="0"/>
+                      <a:ext cx="4443192" cy="353177"/>
+                    </a:xfrm>
+                    <a:prstGeom prst="rect">
+                      <a:avLst/>
+                    </a:prstGeom>
+                  </pic:spPr>
+                </pic:pic>
+              </a:graphicData>
+            </a:graphic>
+          </wp:inline>
+        </w:drawing>
+      </w:r>
+      <w:r>
+        <w:rPr>
+          <w:noProof/>
+        </w:rPr>
+        <w:t xml:space="preserve"> </w:t>
+      </w:r>
+      <w:r>
+        <w:rPr>
+          <w:noProof/>
+        </w:rPr>
+        <w:drawing>
+          <wp:inline distT="0" distB="0" distL="0" distR="0" wp14:anchorId="13C4C483" wp14:editId="48A3E297">
+            <wp:extent cx="4538330" cy="990600"/>
+            <wp:effectExtent l="0" t="0" r="0" b="0"/>
+            <wp:docPr id="5" name="Picture 5"/>
+            <wp:cNvGraphicFramePr>
+              <a:graphicFrameLocks xmlns:a="http://schemas.openxmlformats.org/drawingml/2006/main" noChangeAspect="1"/>
+            </wp:cNvGraphicFramePr>
+            <a:graphic xmlns:a="http://schemas.openxmlformats.org/drawingml/2006/main">
+              <a:graphicData uri="http://schemas.openxmlformats.org/drawingml/2006/picture">
+                <pic:pic xmlns:pic="http://schemas.openxmlformats.org/drawingml/2006/picture">
+                  <pic:nvPicPr>
+                    <pic:cNvPr id="1" name=""/>
+                    <pic:cNvPicPr/>
+                  </pic:nvPicPr>
+                  <pic:blipFill>
+                    <a:blip r:embed="rId9"/>
+                    <a:stretch>
+                      <a:fillRect/>
+                    </a:stretch>
+                  </pic:blipFill>
+                  <pic:spPr>
+                    <a:xfrm>
+                      <a:off x="0" y="0"/>
+                      <a:ext cx="4559379" cy="995194"/>
+                    </a:xfrm>
+                    <a:prstGeom prst="rect">
+                      <a:avLst/>
+                    </a:prstGeom>
+                  </pic:spPr>
+                </pic:pic>
+              </a:graphicData>
+            </a:graphic>
+          </wp:inline>
+        </w:drawing>
+      </w:r>
+      <w:r>
+        <w:rPr>
+          <w:noProof/>
+        </w:rPr>
+        <w:br/>
+      </w:r>
+    </w:p>
+    <w:p>
+      <w:pPr>
+        <w:pStyle w:val="ListBullet"/>
+        <w:tabs>
+          <w:tab w:val="clear" w:pos="360"/>
+          <w:tab w:val="num" w:pos="720"/>
+        </w:tabs>
+        <w:ind w:left="720"/>
+        <w:rPr>
+          <w:i/>
+        </w:rPr>
+      </w:pPr>
+      <w:r>
+        <w:t xml:space="preserve">Next, choose a geometric object </w:t>
+      </w:r>
+      <w:r>
+        <w:t>(</w:t>
+      </w:r>
+      <w:proofErr w:type="spellStart"/>
+      <w:r>
+        <w:rPr>
+          <w:b/>
+        </w:rPr>
+        <w:t>geom</w:t>
+      </w:r>
+      <w:proofErr w:type="spellEnd"/>
+      <w:r>
+        <w:t xml:space="preserve">) </w:t>
+      </w:r>
+      <w:r>
+        <w:t>to represent each obser</w:t>
+      </w:r>
+      <w:r>
+        <w:t xml:space="preserve">vation in the transformed data + </w:t>
+      </w:r>
+      <w:r>
+        <w:t xml:space="preserve">use the </w:t>
+      </w:r>
+      <w:r>
+        <w:rPr>
+          <w:b/>
+        </w:rPr>
+        <w:t xml:space="preserve">aesthetic </w:t>
+      </w:r>
+      <w:r>
+        <w:t xml:space="preserve">properties of </w:t>
+      </w:r>
+      <w:proofErr w:type="spellStart"/>
+      <w:r>
+        <w:t>geoms</w:t>
+      </w:r>
+      <w:proofErr w:type="spellEnd"/>
+      <w:r>
+        <w:t xml:space="preserve"> to </w:t>
+      </w:r>
+      <w:r>
+        <w:rPr>
+          <w:i/>
+        </w:rPr>
+        <w:t>represent variables in the data</w:t>
+      </w:r>
+      <w:r>
+        <w:t xml:space="preserve"> + </w:t>
+      </w:r>
+      <w:r>
+        <w:rPr>
+          <w:b/>
+        </w:rPr>
+        <w:t>map</w:t>
+      </w:r>
+      <w:r>
+        <w:t xml:space="preserve"> the </w:t>
+      </w:r>
+      <w:r>
+        <w:rPr>
+          <w:i/>
+        </w:rPr>
+        <w:t>values of each variable</w:t>
+      </w:r>
+      <w:r>
+        <w:t xml:space="preserve"> to the </w:t>
+      </w:r>
+      <w:r>
+        <w:rPr>
+          <w:i/>
+        </w:rPr>
+        <w:t>levels of an aesthetic.</w:t>
+      </w:r>
+    </w:p>
+    <w:p>
+      <w:pPr>
+        <w:pStyle w:val="ListBullet"/>
+        <w:tabs>
+          <w:tab w:val="clear" w:pos="360"/>
+          <w:tab w:val="num" w:pos="720"/>
+        </w:tabs>
+        <w:ind w:left="720"/>
+      </w:pPr>
+      <w:r>
+        <w:rPr>
+          <w:noProof/>
+        </w:rPr>
+        <w:drawing>
+          <wp:inline distT="0" distB="0" distL="0" distR="0" wp14:anchorId="43CA5F5B" wp14:editId="0BC27BFE">
+            <wp:extent cx="1628775" cy="304800"/>
+            <wp:effectExtent l="0" t="0" r="9525" b="0"/>
+            <wp:docPr id="6" name="Picture 6"/>
+            <wp:cNvGraphicFramePr>
+              <a:graphicFrameLocks xmlns:a="http://schemas.openxmlformats.org/drawingml/2006/main" noChangeAspect="1"/>
+            </wp:cNvGraphicFramePr>
+            <a:graphic xmlns:a="http://schemas.openxmlformats.org/drawingml/2006/main">
+              <a:graphicData uri="http://schemas.openxmlformats.org/drawingml/2006/picture">
+                <pic:pic xmlns:pic="http://schemas.openxmlformats.org/drawingml/2006/picture">
+                  <pic:nvPicPr>
+                    <pic:cNvPr id="1" name=""/>
+                    <pic:cNvPicPr/>
+                  </pic:nvPicPr>
+                  <pic:blipFill rotWithShape="1">
+                    <a:blip r:embed="rId10"/>
+                    <a:srcRect b="50769"/>
+                    <a:stretch/>
+                  </pic:blipFill>
+                  <pic:spPr bwMode="auto">
+                    <a:xfrm>
+                      <a:off x="0" y="0"/>
+                      <a:ext cx="1628775" cy="304800"/>
+                    </a:xfrm>
+                    <a:prstGeom prst="rect">
+                      <a:avLst/>
+                    </a:prstGeom>
+                    <a:ln>
+                      <a:noFill/>
+                    </a:ln>
+                    <a:extLst>
+                      <a:ext uri="{53640926-AAD7-44D8-BBD7-CCE9431645EC}">
+                        <a14:shadowObscured xmlns:a14="http://schemas.microsoft.com/office/drawing/2010/main"/>
+                      </a:ext>
+                    </a:extLst>
+                  </pic:spPr>
+                </pic:pic>
+              </a:graphicData>
+            </a:graphic>
+          </wp:inline>
+        </w:drawing>
+      </w:r>
+      <w:r>
+        <w:rPr>
+          <w:noProof/>
+        </w:rPr>
+        <w:t xml:space="preserve"> </w:t>
+      </w:r>
+      <w:r>
+        <w:rPr>
+          <w:noProof/>
+        </w:rPr>
+        <w:tab/>
+      </w:r>
+      <w:r>
+        <w:rPr>
+          <w:noProof/>
+        </w:rPr>
+        <w:tab/>
+      </w:r>
+      <w:r>
+        <w:rPr>
+          <w:noProof/>
+        </w:rPr>
+        <w:tab/>
+      </w:r>
+      <w:r>
+        <w:rPr>
+          <w:noProof/>
+        </w:rPr>
+        <w:drawing>
+          <wp:inline distT="0" distB="0" distL="0" distR="0" wp14:anchorId="5B2F32E7" wp14:editId="3C058F27">
+            <wp:extent cx="1628775" cy="333375"/>
+            <wp:effectExtent l="0" t="0" r="9525" b="9525"/>
+            <wp:docPr id="7" name="Picture 7"/>
+            <wp:cNvGraphicFramePr>
+              <a:graphicFrameLocks xmlns:a="http://schemas.openxmlformats.org/drawingml/2006/main" noChangeAspect="1"/>
+            </wp:cNvGraphicFramePr>
+            <a:graphic xmlns:a="http://schemas.openxmlformats.org/drawingml/2006/main">
+              <a:graphicData uri="http://schemas.openxmlformats.org/drawingml/2006/picture">
+                <pic:pic xmlns:pic="http://schemas.openxmlformats.org/drawingml/2006/picture">
+                  <pic:nvPicPr>
+                    <pic:cNvPr id="1" name=""/>
+                    <pic:cNvPicPr/>
+                  </pic:nvPicPr>
+                  <pic:blipFill rotWithShape="1">
+                    <a:blip r:embed="rId10"/>
+                    <a:srcRect t="46154"/>
+                    <a:stretch/>
+                  </pic:blipFill>
+                  <pic:spPr bwMode="auto">
+                    <a:xfrm>
+                      <a:off x="0" y="0"/>
+                      <a:ext cx="1628775" cy="333375"/>
+                    </a:xfrm>
+                    <a:prstGeom prst="rect">
+                      <a:avLst/>
+                    </a:prstGeom>
+                    <a:ln>
+                      <a:noFill/>
+                    </a:ln>
+                    <a:extLst>
+                      <a:ext uri="{53640926-AAD7-44D8-BBD7-CCE9431645EC}">
+                        <a14:shadowObscured xmlns:a14="http://schemas.microsoft.com/office/drawing/2010/main"/>
+                      </a:ext>
+                    </a:extLst>
+                  </pic:spPr>
+                </pic:pic>
+              </a:graphicData>
+            </a:graphic>
+          </wp:inline>
+        </w:drawing>
+      </w:r>
+    </w:p>
+    <w:p>
+      <w:pPr>
+        <w:pStyle w:val="ListBullet"/>
+        <w:numPr>
+          <w:ilvl w:val="0"/>
+          <w:numId w:val="0"/>
+        </w:numPr>
+        <w:ind w:left="720"/>
+      </w:pPr>
+      <w:r>
+        <w:rPr>
+          <w:noProof/>
+        </w:rPr>
+        <w:drawing>
+          <wp:inline distT="0" distB="0" distL="0" distR="0" wp14:anchorId="4F0A43CA" wp14:editId="02C4D904">
+            <wp:extent cx="4968551" cy="1143000"/>
+            <wp:effectExtent l="0" t="0" r="3810" b="0"/>
+            <wp:docPr id="8" name="Picture 8"/>
+            <wp:cNvGraphicFramePr>
+              <a:graphicFrameLocks xmlns:a="http://schemas.openxmlformats.org/drawingml/2006/main" noChangeAspect="1"/>
+            </wp:cNvGraphicFramePr>
+            <a:graphic xmlns:a="http://schemas.openxmlformats.org/drawingml/2006/main">
+              <a:graphicData uri="http://schemas.openxmlformats.org/drawingml/2006/picture">
+                <pic:pic xmlns:pic="http://schemas.openxmlformats.org/drawingml/2006/picture">
+                  <pic:nvPicPr>
+                    <pic:cNvPr id="1" name=""/>
+                    <pic:cNvPicPr/>
+                  </pic:nvPicPr>
+                  <pic:blipFill>
+                    <a:blip r:embed="rId11"/>
+                    <a:stretch>
+                      <a:fillRect/>
+                    </a:stretch>
+                  </pic:blipFill>
+                  <pic:spPr>
+                    <a:xfrm>
+                      <a:off x="0" y="0"/>
+                      <a:ext cx="4975115" cy="1144510"/>
+                    </a:xfrm>
+                    <a:prstGeom prst="rect">
+                      <a:avLst/>
+                    </a:prstGeom>
+                  </pic:spPr>
+                </pic:pic>
+              </a:graphicData>
+            </a:graphic>
+          </wp:inline>
+        </w:drawing>
+      </w:r>
+    </w:p>
+    <w:p>
+      <w:pPr>
+        <w:pStyle w:val="ListBullet"/>
+        <w:tabs>
+          <w:tab w:val="clear" w:pos="360"/>
+          <w:tab w:val="num" w:pos="720"/>
+        </w:tabs>
+        <w:ind w:left="720"/>
+      </w:pPr>
+      <w:r>
+        <w:t xml:space="preserve">Then </w:t>
+      </w:r>
+      <w:r>
+        <w:t xml:space="preserve">select a </w:t>
+      </w:r>
+      <w:r>
+        <w:rPr>
+          <w:b/>
+        </w:rPr>
+        <w:t xml:space="preserve">coordinate system </w:t>
+      </w:r>
+      <w:r>
+        <w:t xml:space="preserve">to </w:t>
+      </w:r>
+      <w:r>
+        <w:rPr>
+          <w:i/>
+        </w:rPr>
+        <w:t xml:space="preserve">place the </w:t>
+      </w:r>
+      <w:proofErr w:type="spellStart"/>
+      <w:r>
+        <w:rPr>
+          <w:i/>
+        </w:rPr>
+        <w:t>geoms</w:t>
+      </w:r>
+      <w:proofErr w:type="spellEnd"/>
+      <w:r>
+        <w:rPr>
+          <w:i/>
+        </w:rPr>
+        <w:t xml:space="preserve"> into</w:t>
+      </w:r>
+      <w:r>
+        <w:t xml:space="preserve"> by using </w:t>
+      </w:r>
+      <w:r>
+        <w:t xml:space="preserve">the location of the objects (itself an aesthetic property) to display the values of the x </w:t>
+      </w:r>
+      <w:r>
+        <w:t xml:space="preserve">+ </w:t>
+      </w:r>
+      <w:r>
+        <w:t xml:space="preserve">y variables. </w:t>
+      </w:r>
+    </w:p>
+    <w:p>
+      <w:pPr>
+        <w:pStyle w:val="ListBullet"/>
+        <w:tabs>
+          <w:tab w:val="clear" w:pos="360"/>
+          <w:tab w:val="num" w:pos="720"/>
+        </w:tabs>
+        <w:ind w:left="720"/>
+      </w:pPr>
+      <w:r>
+        <w:t xml:space="preserve">Can </w:t>
+      </w:r>
+      <w:r>
+        <w:t xml:space="preserve">further </w:t>
+      </w:r>
+      <w:r>
+        <w:t xml:space="preserve">this complete graph by adjusting </w:t>
+      </w:r>
+      <w:r>
+        <w:t xml:space="preserve">positions of </w:t>
+      </w:r>
+      <w:proofErr w:type="spellStart"/>
+      <w:r>
+        <w:t>geoms</w:t>
+      </w:r>
+      <w:proofErr w:type="spellEnd"/>
+      <w:r>
+        <w:t xml:space="preserve"> </w:t>
+      </w:r>
+      <w:r>
+        <w:t xml:space="preserve">w/in </w:t>
+      </w:r>
+      <w:r>
+        <w:t>the coordinate system (</w:t>
+      </w:r>
+      <w:r>
+        <w:rPr>
+          <w:b/>
+        </w:rPr>
+        <w:t>position adjustment</w:t>
+      </w:r>
+      <w:r>
+        <w:t xml:space="preserve">) or split </w:t>
+      </w:r>
+      <w:r>
+        <w:t xml:space="preserve">a </w:t>
+      </w:r>
+      <w:r>
+        <w:t>graph into subplots (</w:t>
+      </w:r>
+      <w:r>
+        <w:rPr>
+          <w:b/>
+        </w:rPr>
+        <w:t>faceting</w:t>
+      </w:r>
+      <w:r>
+        <w:t xml:space="preserve">). You </w:t>
+      </w:r>
+    </w:p>
+    <w:p>
+      <w:pPr>
+        <w:pStyle w:val="ListBullet"/>
+        <w:tabs>
+          <w:tab w:val="clear" w:pos="360"/>
+          <w:tab w:val="num" w:pos="720"/>
+        </w:tabs>
+        <w:ind w:left="720"/>
+      </w:pPr>
+      <w:r>
+        <w:t xml:space="preserve">Could </w:t>
+      </w:r>
+      <w:r>
+        <w:t xml:space="preserve">also extend </w:t>
+      </w:r>
+      <w:r>
+        <w:t xml:space="preserve">a </w:t>
+      </w:r>
+      <w:r>
+        <w:t xml:space="preserve">plot by adding </w:t>
+      </w:r>
+      <w:r>
+        <w:t xml:space="preserve">1+ </w:t>
+      </w:r>
+      <w:r>
+        <w:t xml:space="preserve">additional layers, where each additional layer uses a dataset, a </w:t>
+      </w:r>
+      <w:proofErr w:type="spellStart"/>
+      <w:r>
+        <w:t>geom</w:t>
+      </w:r>
+      <w:proofErr w:type="spellEnd"/>
+      <w:r>
+        <w:t>, a set of mappings, a stat, and a position adjustment.</w:t>
+      </w:r>
+    </w:p>
+    <w:p>
+      <w:pPr>
+        <w:pStyle w:val="ListBullet"/>
+        <w:tabs>
+          <w:tab w:val="clear" w:pos="360"/>
+          <w:tab w:val="num" w:pos="1080"/>
+        </w:tabs>
+        <w:ind w:left="1080"/>
+      </w:pPr>
+      <w:r>
+        <w:t xml:space="preserve"> </w:t>
+      </w:r>
+      <w:r>
+        <w:tab/>
+      </w:r>
+      <w:r>
+        <w:tab/>
+      </w:r>
+      <w:r>
+        <w:tab/>
+      </w:r>
+      <w:r>
+        <w:tab/>
+      </w:r>
+      <w:r>
+        <w:rPr>
+          <w:noProof/>
+        </w:rPr>
+        <w:drawing>
+          <wp:inline distT="0" distB="0" distL="0" distR="0" wp14:anchorId="1C6C6A26" wp14:editId="3FA64A10">
+            <wp:extent cx="3600450" cy="352425"/>
+            <wp:effectExtent l="0" t="0" r="0" b="9525"/>
+            <wp:docPr id="9" name="Picture 9"/>
+            <wp:cNvGraphicFramePr>
+              <a:graphicFrameLocks xmlns:a="http://schemas.openxmlformats.org/drawingml/2006/main" noChangeAspect="1"/>
+            </wp:cNvGraphicFramePr>
+            <a:graphic xmlns:a="http://schemas.openxmlformats.org/drawingml/2006/main">
+              <a:graphicData uri="http://schemas.openxmlformats.org/drawingml/2006/picture">
+                <pic:pic xmlns:pic="http://schemas.openxmlformats.org/drawingml/2006/picture">
+                  <pic:nvPicPr>
+                    <pic:cNvPr id="1" name=""/>
+                    <pic:cNvPicPr/>
+                  </pic:nvPicPr>
+                  <pic:blipFill>
+                    <a:blip r:embed="rId12"/>
+                    <a:stretch>
+                      <a:fillRect/>
+                    </a:stretch>
+                  </pic:blipFill>
+                  <pic:spPr>
+                    <a:xfrm>
+                      <a:off x="0" y="0"/>
+                      <a:ext cx="3600450" cy="352425"/>
+                    </a:xfrm>
+                    <a:prstGeom prst="rect">
+                      <a:avLst/>
+                    </a:prstGeom>
+                  </pic:spPr>
+                </pic:pic>
+              </a:graphicData>
+            </a:graphic>
+          </wp:inline>
+        </w:drawing>
+      </w:r>
+    </w:p>
+    <w:p>
+      <w:pPr>
+        <w:pStyle w:val="ListBullet"/>
+        <w:numPr>
+          <w:ilvl w:val="0"/>
+          <w:numId w:val="0"/>
+        </w:numPr>
+        <w:ind w:left="720"/>
+      </w:pPr>
+      <w:r>
+        <w:rPr>
+          <w:noProof/>
+        </w:rPr>
+        <w:drawing>
+          <wp:inline distT="0" distB="0" distL="0" distR="0" wp14:anchorId="6D9FA73C" wp14:editId="5B2A7D81">
+            <wp:extent cx="5943600" cy="1822450"/>
+            <wp:effectExtent l="0" t="0" r="0" b="6350"/>
+            <wp:docPr id="10" name="Picture 10"/>
+            <wp:cNvGraphicFramePr>
+              <a:graphicFrameLocks xmlns:a="http://schemas.openxmlformats.org/drawingml/2006/main" noChangeAspect="1"/>
+            </wp:cNvGraphicFramePr>
+            <a:graphic xmlns:a="http://schemas.openxmlformats.org/drawingml/2006/main">
+              <a:graphicData uri="http://schemas.openxmlformats.org/drawingml/2006/picture">
+                <pic:pic xmlns:pic="http://schemas.openxmlformats.org/drawingml/2006/picture">
+                  <pic:nvPicPr>
+                    <pic:cNvPr id="1" name=""/>
+                    <pic:cNvPicPr/>
+                  </pic:nvPicPr>
+                  <pic:blipFill>
+                    <a:blip r:embed="rId13"/>
+                    <a:stretch>
+                      <a:fillRect/>
+                    </a:stretch>
+                  </pic:blipFill>
+                  <pic:spPr>
+                    <a:xfrm>
+                      <a:off x="0" y="0"/>
+                      <a:ext cx="5943600" cy="1822450"/>
+                    </a:xfrm>
+                    <a:prstGeom prst="rect">
+                      <a:avLst/>
+                    </a:prstGeom>
+                  </pic:spPr>
+                </pic:pic>
+              </a:graphicData>
+            </a:graphic>
+          </wp:inline>
+        </w:drawing>
+      </w:r>
+    </w:p>
+    <w:p>
+      <w:pPr>
+        <w:pStyle w:val="ListBullet"/>
+        <w:tabs>
+          <w:tab w:val="clear" w:pos="360"/>
+          <w:tab w:val="num" w:pos="720"/>
+        </w:tabs>
+        <w:ind w:left="720"/>
+      </w:pPr>
+      <w:r>
+        <w:t>Can</w:t>
+      </w:r>
+      <w:r>
+        <w:t xml:space="preserve"> use this method to build </w:t>
+      </w:r>
+      <w:r>
+        <w:rPr>
+          <w:i/>
+          <w:iCs/>
+        </w:rPr>
+        <w:t>any</w:t>
+      </w:r>
+      <w:r>
+        <w:t> plot you imagine</w:t>
+      </w:r>
+      <w:r>
+        <w:t xml:space="preserve"> (</w:t>
+      </w:r>
+      <w:r>
+        <w:t>hundre</w:t>
+      </w:r>
+      <w:r>
+        <w:t>ds of thousands of unique plots)</w:t>
+      </w:r>
+    </w:p>
+    <w:p>
+      <w:pPr>
+        <w:pStyle w:val="ListBullet"/>
+        <w:numPr>
+          <w:ilvl w:val="0"/>
+          <w:numId w:val="0"/>
+        </w:numPr>
+        <w:ind w:left="360"/>
+      </w:pPr>
+      <w:bookmarkStart w:id="0" w:name="_GoBack"/>
+      <w:bookmarkEnd w:id="0"/>
     </w:p>
     <w:sectPr>
       <w:pgSz w:w="12240" w:h="15840"/>
@@ -2478,7 +5293,7 @@
 </file>
 
 <file path=word/numbering.xml><?xml version="1.0" encoding="utf-8"?>
-<w:numbering xmlns:wpc="http://schemas.microsoft.com/office/word/2010/wordprocessingCanvas" xmlns:cx="http://schemas.microsoft.com/office/drawing/2014/chartex" xmlns:cx1="http://schemas.microsoft.com/office/drawing/2015/9/8/chartex" xmlns:cx2="http://schemas.microsoft.com/office/drawing/2015/10/21/chartex" xmlns:cx3="http://schemas.microsoft.com/office/drawing/2016/5/9/chartex" xmlns:cx4="http://schemas.microsoft.com/office/drawing/2016/5/10/chartex" xmlns:cx5="http://schemas.microsoft.com/office/drawing/2016/5/11/chartex" xmlns:cx6="http://schemas.microsoft.com/office/drawing/2016/5/12/chartex" xmlns:cx7="http://schemas.microsoft.com/office/drawing/2016/5/13/chartex" xmlns:cx8="http://schemas.microsoft.com/office/drawing/2016/5/14/chartex" xmlns:mc="http://schemas.openxmlformats.org/markup-compatibility/2006" xmlns:aink="http://schemas.microsoft.com/office/drawing/2016/ink" xmlns:am3d="http://schemas.microsoft.com/office/drawing/2017/model3d" xmlns:o="urn:schemas-microsoft-com:office:office" xmlns:r="http://schemas.openxmlformats.org/officeDocument/2006/relationships" xmlns:m="http://schemas.openxmlformats.org/officeDocument/2006/math" xmlns:v="urn:schemas-microsoft-com:vml" xmlns:wp14="http://schemas.microsoft.com/office/word/2010/wordprocessingDrawing" xmlns:wp="http://schemas.openxmlformats.org/drawingml/2006/wordprocessingDrawing" xmlns:w10="urn:schemas-microsoft-com:office:word" xmlns:w="http://schemas.openxmlformats.org/wordprocessingml/2006/main" xmlns:w14="http://schemas.microsoft.com/office/word/2010/wordml" xmlns:w15="http://schemas.microsoft.com/office/word/2012/wordml" xmlns:w16cid="http://schemas.microsoft.com/office/word/2016/wordml/cid" xmlns:w16se="http://schemas.microsoft.com/office/word/2015/wordml/symex" xmlns:wpg="http://schemas.microsoft.com/office/word/2010/wordprocessingGroup" xmlns:wpi="http://schemas.microsoft.com/office/word/2010/wordprocessingInk" xmlns:wne="http://schemas.microsoft.com/office/word/2006/wordml" xmlns:wps="http://schemas.microsoft.com/office/word/2010/wordprocessingShape" mc:Ignorable="w14 w15 w16se w16cid wp14">
+<w:numbering xmlns:wpc="http://schemas.microsoft.com/office/word/2010/wordprocessingCanvas" xmlns:mc="http://schemas.openxmlformats.org/markup-compatibility/2006" xmlns:o="urn:schemas-microsoft-com:office:office" xmlns:r="http://schemas.openxmlformats.org/officeDocument/2006/relationships" xmlns:m="http://schemas.openxmlformats.org/officeDocument/2006/math" xmlns:v="urn:schemas-microsoft-com:vml" xmlns:wp14="http://schemas.microsoft.com/office/word/2010/wordprocessingDrawing" xmlns:wp="http://schemas.openxmlformats.org/drawingml/2006/wordprocessingDrawing" xmlns:w10="urn:schemas-microsoft-com:office:word" xmlns:w="http://schemas.openxmlformats.org/wordprocessingml/2006/main" xmlns:w14="http://schemas.microsoft.com/office/word/2010/wordml" xmlns:w15="http://schemas.microsoft.com/office/word/2012/wordml" xmlns:wpg="http://schemas.microsoft.com/office/word/2010/wordprocessingGroup" xmlns:wpi="http://schemas.microsoft.com/office/word/2010/wordprocessingInk" xmlns:wne="http://schemas.microsoft.com/office/word/2006/wordml" xmlns:wps="http://schemas.microsoft.com/office/word/2010/wordprocessingShape" mc:Ignorable="w14 w15 wp14">
   <w:abstractNum w:abstractNumId="0" w15:restartNumberingAfterBreak="0">
     <w:nsid w:val="FFFFFF89"/>
     <w:multiLevelType w:val="singleLevel"/>
@@ -2614,9 +5429,9 @@
     </w:lvl>
   </w:abstractNum>
   <w:abstractNum w:abstractNumId="2" w15:restartNumberingAfterBreak="0">
-    <w:nsid w:val="7C494931"/>
+    <w:nsid w:val="55CB1FF2"/>
     <w:multiLevelType w:val="multilevel"/>
-    <w:tmpl w:val="3B36D742"/>
+    <w:tmpl w:val="5B88E9A4"/>
     <w:lvl w:ilvl="0">
       <w:start w:val="1"/>
       <w:numFmt w:val="bullet"/>
@@ -2762,11 +5577,160 @@
       </w:rPr>
     </w:lvl>
   </w:abstractNum>
+  <w:abstractNum w:abstractNumId="3" w15:restartNumberingAfterBreak="0">
+    <w:nsid w:val="7C494931"/>
+    <w:multiLevelType w:val="multilevel"/>
+    <w:tmpl w:val="3B36D742"/>
+    <w:lvl w:ilvl="0">
+      <w:start w:val="1"/>
+      <w:numFmt w:val="bullet"/>
+      <w:lvlText w:val=""/>
+      <w:lvlJc w:val="left"/>
+      <w:pPr>
+        <w:tabs>
+          <w:tab w:val="num" w:pos="720"/>
+        </w:tabs>
+        <w:ind w:left="720" w:hanging="360"/>
+      </w:pPr>
+      <w:rPr>
+        <w:rFonts w:ascii="Symbol" w:hAnsi="Symbol" w:hint="default"/>
+        <w:sz w:val="20"/>
+      </w:rPr>
+    </w:lvl>
+    <w:lvl w:ilvl="1" w:tentative="1">
+      <w:start w:val="1"/>
+      <w:numFmt w:val="bullet"/>
+      <w:lvlText w:val="o"/>
+      <w:lvlJc w:val="left"/>
+      <w:pPr>
+        <w:tabs>
+          <w:tab w:val="num" w:pos="1440"/>
+        </w:tabs>
+        <w:ind w:left="1440" w:hanging="360"/>
+      </w:pPr>
+      <w:rPr>
+        <w:rFonts w:ascii="Courier New" w:hAnsi="Courier New" w:hint="default"/>
+        <w:sz w:val="20"/>
+      </w:rPr>
+    </w:lvl>
+    <w:lvl w:ilvl="2" w:tentative="1">
+      <w:start w:val="1"/>
+      <w:numFmt w:val="bullet"/>
+      <w:lvlText w:val=""/>
+      <w:lvlJc w:val="left"/>
+      <w:pPr>
+        <w:tabs>
+          <w:tab w:val="num" w:pos="2160"/>
+        </w:tabs>
+        <w:ind w:left="2160" w:hanging="360"/>
+      </w:pPr>
+      <w:rPr>
+        <w:rFonts w:ascii="Wingdings" w:hAnsi="Wingdings" w:hint="default"/>
+        <w:sz w:val="20"/>
+      </w:rPr>
+    </w:lvl>
+    <w:lvl w:ilvl="3" w:tentative="1">
+      <w:start w:val="1"/>
+      <w:numFmt w:val="bullet"/>
+      <w:lvlText w:val=""/>
+      <w:lvlJc w:val="left"/>
+      <w:pPr>
+        <w:tabs>
+          <w:tab w:val="num" w:pos="2880"/>
+        </w:tabs>
+        <w:ind w:left="2880" w:hanging="360"/>
+      </w:pPr>
+      <w:rPr>
+        <w:rFonts w:ascii="Wingdings" w:hAnsi="Wingdings" w:hint="default"/>
+        <w:sz w:val="20"/>
+      </w:rPr>
+    </w:lvl>
+    <w:lvl w:ilvl="4" w:tentative="1">
+      <w:start w:val="1"/>
+      <w:numFmt w:val="bullet"/>
+      <w:lvlText w:val=""/>
+      <w:lvlJc w:val="left"/>
+      <w:pPr>
+        <w:tabs>
+          <w:tab w:val="num" w:pos="3600"/>
+        </w:tabs>
+        <w:ind w:left="3600" w:hanging="360"/>
+      </w:pPr>
+      <w:rPr>
+        <w:rFonts w:ascii="Wingdings" w:hAnsi="Wingdings" w:hint="default"/>
+        <w:sz w:val="20"/>
+      </w:rPr>
+    </w:lvl>
+    <w:lvl w:ilvl="5" w:tentative="1">
+      <w:start w:val="1"/>
+      <w:numFmt w:val="bullet"/>
+      <w:lvlText w:val=""/>
+      <w:lvlJc w:val="left"/>
+      <w:pPr>
+        <w:tabs>
+          <w:tab w:val="num" w:pos="4320"/>
+        </w:tabs>
+        <w:ind w:left="4320" w:hanging="360"/>
+      </w:pPr>
+      <w:rPr>
+        <w:rFonts w:ascii="Wingdings" w:hAnsi="Wingdings" w:hint="default"/>
+        <w:sz w:val="20"/>
+      </w:rPr>
+    </w:lvl>
+    <w:lvl w:ilvl="6" w:tentative="1">
+      <w:start w:val="1"/>
+      <w:numFmt w:val="bullet"/>
+      <w:lvlText w:val=""/>
+      <w:lvlJc w:val="left"/>
+      <w:pPr>
+        <w:tabs>
+          <w:tab w:val="num" w:pos="5040"/>
+        </w:tabs>
+        <w:ind w:left="5040" w:hanging="360"/>
+      </w:pPr>
+      <w:rPr>
+        <w:rFonts w:ascii="Wingdings" w:hAnsi="Wingdings" w:hint="default"/>
+        <w:sz w:val="20"/>
+      </w:rPr>
+    </w:lvl>
+    <w:lvl w:ilvl="7" w:tentative="1">
+      <w:start w:val="1"/>
+      <w:numFmt w:val="bullet"/>
+      <w:lvlText w:val=""/>
+      <w:lvlJc w:val="left"/>
+      <w:pPr>
+        <w:tabs>
+          <w:tab w:val="num" w:pos="5760"/>
+        </w:tabs>
+        <w:ind w:left="5760" w:hanging="360"/>
+      </w:pPr>
+      <w:rPr>
+        <w:rFonts w:ascii="Wingdings" w:hAnsi="Wingdings" w:hint="default"/>
+        <w:sz w:val="20"/>
+      </w:rPr>
+    </w:lvl>
+    <w:lvl w:ilvl="8" w:tentative="1">
+      <w:start w:val="1"/>
+      <w:numFmt w:val="bullet"/>
+      <w:lvlText w:val=""/>
+      <w:lvlJc w:val="left"/>
+      <w:pPr>
+        <w:tabs>
+          <w:tab w:val="num" w:pos="6480"/>
+        </w:tabs>
+        <w:ind w:left="6480" w:hanging="360"/>
+      </w:pPr>
+      <w:rPr>
+        <w:rFonts w:ascii="Wingdings" w:hAnsi="Wingdings" w:hint="default"/>
+        <w:sz w:val="20"/>
+      </w:rPr>
+    </w:lvl>
+  </w:abstractNum>
   <w:num w:numId="1">
     <w:abstractNumId w:val="0"/>
   </w:num>
   <w:num w:numId="2">
-    <w:abstractNumId w:val="2"/>
+    <w:abstractNumId w:val="3"/>
   </w:num>
   <w:num w:numId="3">
     <w:abstractNumId w:val="0"/>
@@ -2777,11 +5741,38 @@
   <w:num w:numId="5">
     <w:abstractNumId w:val="0"/>
   </w:num>
+  <w:num w:numId="6">
+    <w:abstractNumId w:val="0"/>
+  </w:num>
+  <w:num w:numId="7">
+    <w:abstractNumId w:val="2"/>
+  </w:num>
+  <w:num w:numId="8">
+    <w:abstractNumId w:val="0"/>
+  </w:num>
+  <w:num w:numId="9">
+    <w:abstractNumId w:val="0"/>
+  </w:num>
+  <w:num w:numId="10">
+    <w:abstractNumId w:val="0"/>
+  </w:num>
+  <w:num w:numId="11">
+    <w:abstractNumId w:val="0"/>
+  </w:num>
+  <w:num w:numId="12">
+    <w:abstractNumId w:val="0"/>
+  </w:num>
+  <w:num w:numId="13">
+    <w:abstractNumId w:val="0"/>
+  </w:num>
+  <w:num w:numId="14">
+    <w:abstractNumId w:val="0"/>
+  </w:num>
 </w:numbering>
 </file>
 
 <file path=word/styles.xml><?xml version="1.0" encoding="utf-8"?>
-<w:styles xmlns:mc="http://schemas.openxmlformats.org/markup-compatibility/2006" xmlns:r="http://schemas.openxmlformats.org/officeDocument/2006/relationships" xmlns:w="http://schemas.openxmlformats.org/wordprocessingml/2006/main" xmlns:w14="http://schemas.microsoft.com/office/word/2010/wordml" xmlns:w15="http://schemas.microsoft.com/office/word/2012/wordml" xmlns:w16cid="http://schemas.microsoft.com/office/word/2016/wordml/cid" xmlns:w16se="http://schemas.microsoft.com/office/word/2015/wordml/symex" mc:Ignorable="w14 w15 w16se w16cid">
+<w:styles xmlns:mc="http://schemas.openxmlformats.org/markup-compatibility/2006" xmlns:r="http://schemas.openxmlformats.org/officeDocument/2006/relationships" xmlns:w="http://schemas.openxmlformats.org/wordprocessingml/2006/main" xmlns:w14="http://schemas.microsoft.com/office/word/2010/wordml" xmlns:w15="http://schemas.microsoft.com/office/word/2012/wordml" mc:Ignorable="w14 w15">
   <w:docDefaults>
     <w:rPrDefault>
       <w:rPr>
@@ -2797,7 +5788,7 @@
       </w:pPr>
     </w:pPrDefault>
   </w:docDefaults>
-  <w:latentStyles w:defLockedState="0" w:defUIPriority="99" w:defSemiHidden="0" w:defUnhideWhenUsed="0" w:defQFormat="0" w:count="375">
+  <w:latentStyles w:defLockedState="0" w:defUIPriority="99" w:defSemiHidden="0" w:defUnhideWhenUsed="0" w:defQFormat="0" w:count="371">
     <w:lsdException w:name="Normal" w:uiPriority="0" w:qFormat="1"/>
     <w:lsdException w:name="heading 1" w:uiPriority="9" w:qFormat="1"/>
     <w:lsdException w:name="heading 2" w:semiHidden="1" w:uiPriority="9" w:unhideWhenUsed="1" w:qFormat="1"/>
@@ -3169,19 +6160,33 @@
     <w:lsdException w:name="List Table 5 Dark Accent 6" w:uiPriority="50"/>
     <w:lsdException w:name="List Table 6 Colorful Accent 6" w:uiPriority="51"/>
     <w:lsdException w:name="List Table 7 Colorful Accent 6" w:uiPriority="52"/>
-    <w:lsdException w:name="Mention" w:semiHidden="1" w:unhideWhenUsed="1"/>
-    <w:lsdException w:name="Smart Hyperlink" w:semiHidden="1" w:unhideWhenUsed="1"/>
-    <w:lsdException w:name="Hashtag" w:semiHidden="1" w:unhideWhenUsed="1"/>
-    <w:lsdException w:name="Unresolved Mention" w:semiHidden="1" w:unhideWhenUsed="1"/>
   </w:latentStyles>
   <w:style w:type="paragraph" w:default="1" w:styleId="Normal">
     <w:name w:val="Normal"/>
     <w:qFormat/>
   </w:style>
+  <w:style w:type="paragraph" w:styleId="Heading2">
+    <w:name w:val="heading 2"/>
+    <w:basedOn w:val="Normal"/>
+    <w:link w:val="Heading2Char"/>
+    <w:uiPriority w:val="9"/>
+    <w:qFormat/>
+    <w:rsid w:val="00F205C4"/>
+    <w:pPr>
+      <w:spacing w:before="100" w:beforeAutospacing="1" w:after="100" w:afterAutospacing="1" w:line="240" w:lineRule="auto"/>
+      <w:outlineLvl w:val="1"/>
+    </w:pPr>
+    <w:rPr>
+      <w:rFonts w:ascii="Times New Roman" w:eastAsia="Times New Roman" w:hAnsi="Times New Roman" w:cs="Times New Roman"/>
+      <w:b/>
+      <w:bCs/>
+      <w:sz w:val="36"/>
+      <w:szCs w:val="36"/>
+    </w:rPr>
+  </w:style>
   <w:style w:type="character" w:default="1" w:styleId="DefaultParagraphFont">
     <w:name w:val="Default Paragraph Font"/>
     <w:uiPriority w:val="1"/>
-    <w:semiHidden/>
     <w:unhideWhenUsed/>
   </w:style>
   <w:style w:type="table" w:default="1" w:styleId="TableNormal">
@@ -3278,6 +6283,84 @@
     <w:name w:val="mjx_assistive_mathml"/>
     <w:basedOn w:val="DefaultParagraphFont"/>
     <w:rsid w:val="00982C59"/>
+  </w:style>
+  <w:style w:type="character" w:customStyle="1" w:styleId="Heading2Char">
+    <w:name w:val="Heading 2 Char"/>
+    <w:basedOn w:val="DefaultParagraphFont"/>
+    <w:link w:val="Heading2"/>
+    <w:uiPriority w:val="9"/>
+    <w:rsid w:val="00F205C4"/>
+    <w:rPr>
+      <w:rFonts w:ascii="Times New Roman" w:eastAsia="Times New Roman" w:hAnsi="Times New Roman" w:cs="Times New Roman"/>
+      <w:b/>
+      <w:bCs/>
+      <w:sz w:val="36"/>
+      <w:szCs w:val="36"/>
+    </w:rPr>
+  </w:style>
+  <w:style w:type="character" w:customStyle="1" w:styleId="header-section-number">
+    <w:name w:val="header-section-number"/>
+    <w:basedOn w:val="DefaultParagraphFont"/>
+    <w:rsid w:val="00F205C4"/>
+  </w:style>
+  <w:style w:type="character" w:styleId="Emphasis">
+    <w:name w:val="Emphasis"/>
+    <w:basedOn w:val="DefaultParagraphFont"/>
+    <w:uiPriority w:val="20"/>
+    <w:qFormat/>
+    <w:rsid w:val="003755C1"/>
+    <w:rPr>
+      <w:i/>
+      <w:iCs/>
+    </w:rPr>
+  </w:style>
+  <w:style w:type="paragraph" w:styleId="HTMLPreformatted">
+    <w:name w:val="HTML Preformatted"/>
+    <w:basedOn w:val="Normal"/>
+    <w:link w:val="HTMLPreformattedChar"/>
+    <w:uiPriority w:val="99"/>
+    <w:semiHidden/>
+    <w:unhideWhenUsed/>
+    <w:rsid w:val="008555B8"/>
+    <w:pPr>
+      <w:tabs>
+        <w:tab w:val="left" w:pos="916"/>
+        <w:tab w:val="left" w:pos="1832"/>
+        <w:tab w:val="left" w:pos="2748"/>
+        <w:tab w:val="left" w:pos="3664"/>
+        <w:tab w:val="left" w:pos="4580"/>
+        <w:tab w:val="left" w:pos="5496"/>
+        <w:tab w:val="left" w:pos="6412"/>
+        <w:tab w:val="left" w:pos="7328"/>
+        <w:tab w:val="left" w:pos="8244"/>
+        <w:tab w:val="left" w:pos="9160"/>
+        <w:tab w:val="left" w:pos="10076"/>
+        <w:tab w:val="left" w:pos="10992"/>
+        <w:tab w:val="left" w:pos="11908"/>
+        <w:tab w:val="left" w:pos="12824"/>
+        <w:tab w:val="left" w:pos="13740"/>
+        <w:tab w:val="left" w:pos="14656"/>
+      </w:tabs>
+      <w:spacing w:after="0" w:line="240" w:lineRule="auto"/>
+    </w:pPr>
+    <w:rPr>
+      <w:rFonts w:ascii="Courier New" w:eastAsia="Times New Roman" w:hAnsi="Courier New" w:cs="Courier New"/>
+      <w:sz w:val="20"/>
+      <w:szCs w:val="20"/>
+    </w:rPr>
+  </w:style>
+  <w:style w:type="character" w:customStyle="1" w:styleId="HTMLPreformattedChar">
+    <w:name w:val="HTML Preformatted Char"/>
+    <w:basedOn w:val="DefaultParagraphFont"/>
+    <w:link w:val="HTMLPreformatted"/>
+    <w:uiPriority w:val="99"/>
+    <w:semiHidden/>
+    <w:rsid w:val="008555B8"/>
+    <w:rPr>
+      <w:rFonts w:ascii="Courier New" w:eastAsia="Times New Roman" w:hAnsi="Courier New" w:cs="Courier New"/>
+      <w:sz w:val="20"/>
+      <w:szCs w:val="20"/>
+    </w:rPr>
   </w:style>
 </w:styles>
 </file>

</xml_diff>